<commit_message>
First Try 2 Forms
Signed-off-by: Deathmet <damian.lackner@gmx.net>
</commit_message>
<xml_diff>
--- a/doc/Vorlage Technische Dokumentation.docx
+++ b/doc/Vorlage Technische Dokumentation.docx
@@ -9,18 +9,12 @@
           <w:sz w:val="52"/>
         </w:rPr>
       </w:pPr>
-      <w:bookmarkStart w:id="0" w:name="_Toc487094865"/>
+      <w:bookmarkStart w:id="0" w:name="_Toc498510132"/>
       <w:r>
         <w:rPr>
           <w:sz w:val="52"/>
         </w:rPr>
-        <w:t xml:space="preserve">ISO 20022 </w:t>
-      </w:r>
-      <w:r>
-        <w:rPr>
-          <w:sz w:val="52"/>
-        </w:rPr>
-        <w:t>Technische Dokumentation</w:t>
+        <w:t>Swiss Travel Guide</w:t>
       </w:r>
       <w:bookmarkEnd w:id="0"/>
     </w:p>
@@ -143,7 +137,7 @@
         <w:spacing w:line="240" w:lineRule="auto"/>
       </w:pPr>
     </w:p>
-    <w:bookmarkStart w:id="1" w:name="_Toc487094866" w:displacedByCustomXml="next"/>
+    <w:bookmarkStart w:id="1" w:name="_Toc498510133" w:displacedByCustomXml="next"/>
     <w:sdt>
       <w:sdtPr>
         <w:rPr>
@@ -211,12 +205,12 @@
             </w:rPr>
             <w:fldChar w:fldCharType="separate"/>
           </w:r>
-          <w:hyperlink w:anchor="_Toc487094865" w:history="1">
+          <w:hyperlink w:anchor="_Toc498510132" w:history="1">
             <w:r>
               <w:rPr>
                 <w:rStyle w:val="Hyperlink"/>
               </w:rPr>
-              <w:t>ISO 20022 Technische Dokumentation</w:t>
+              <w:t>Swiss Travel Guide</w:t>
             </w:r>
             <w:r>
               <w:rPr>
@@ -234,7 +228,7 @@
               <w:rPr>
                 <w:webHidden/>
               </w:rPr>
-              <w:instrText xml:space="preserve"> PAGEREF _Toc487094865 \h </w:instrText>
+              <w:instrText xml:space="preserve"> PAGEREF _Toc498510132 \h </w:instrText>
             </w:r>
             <w:r>
               <w:rPr>
@@ -272,7 +266,7 @@
               <w:kern w:val="0"/>
             </w:rPr>
           </w:pPr>
-          <w:hyperlink w:anchor="_Toc487094866" w:history="1">
+          <w:hyperlink w:anchor="_Toc498510133" w:history="1">
             <w:r>
               <w:rPr>
                 <w:rStyle w:val="Hyperlink"/>
@@ -311,7 +305,7 @@
               <w:rPr>
                 <w:webHidden/>
               </w:rPr>
-              <w:instrText xml:space="preserve"> PAGEREF _Toc487094866 \h </w:instrText>
+              <w:instrText xml:space="preserve"> PAGEREF _Toc498510133 \h </w:instrText>
             </w:r>
             <w:r>
               <w:rPr>
@@ -349,7 +343,7 @@
               <w:kern w:val="0"/>
             </w:rPr>
           </w:pPr>
-          <w:hyperlink w:anchor="_Toc487094867" w:history="1">
+          <w:hyperlink w:anchor="_Toc498510134" w:history="1">
             <w:r>
               <w:rPr>
                 <w:rStyle w:val="Hyperlink"/>
@@ -370,7 +364,7 @@
               <w:rPr>
                 <w:rStyle w:val="Hyperlink"/>
               </w:rPr>
-              <w:t>Pain.001</w:t>
+              <w:t>Einleitung</w:t>
             </w:r>
             <w:r>
               <w:rPr>
@@ -388,7 +382,7 @@
               <w:rPr>
                 <w:webHidden/>
               </w:rPr>
-              <w:instrText xml:space="preserve"> PAGEREF _Toc487094867 \h </w:instrText>
+              <w:instrText xml:space="preserve"> PAGEREF _Toc498510134 \h </w:instrText>
             </w:r>
             <w:r>
               <w:rPr>
@@ -405,7 +399,315 @@
               <w:rPr>
                 <w:webHidden/>
               </w:rPr>
-              <w:t>2</w:t>
+              <w:t>3</w:t>
+            </w:r>
+            <w:r>
+              <w:rPr>
+                <w:webHidden/>
+              </w:rPr>
+              <w:fldChar w:fldCharType="end"/>
+            </w:r>
+          </w:hyperlink>
+        </w:p>
+        <w:p>
+          <w:pPr>
+            <w:pStyle w:val="Verzeichnis1"/>
+            <w:rPr>
+              <w:rFonts w:asciiTheme="minorHAnsi" w:eastAsiaTheme="minorEastAsia" w:hAnsiTheme="minorHAnsi" w:cstheme="minorBidi"/>
+              <w:b w:val="0"/>
+              <w:bCs w:val="0"/>
+              <w:color w:val="auto"/>
+              <w:kern w:val="0"/>
+            </w:rPr>
+          </w:pPr>
+          <w:hyperlink w:anchor="_Toc498510135" w:history="1">
+            <w:r>
+              <w:rPr>
+                <w:rStyle w:val="Hyperlink"/>
+              </w:rPr>
+              <w:t>3</w:t>
+            </w:r>
+            <w:r>
+              <w:rPr>
+                <w:rFonts w:asciiTheme="minorHAnsi" w:eastAsiaTheme="minorEastAsia" w:hAnsiTheme="minorHAnsi" w:cstheme="minorBidi"/>
+                <w:b w:val="0"/>
+                <w:bCs w:val="0"/>
+                <w:color w:val="auto"/>
+                <w:kern w:val="0"/>
+              </w:rPr>
+              <w:tab/>
+            </w:r>
+            <w:r>
+              <w:rPr>
+                <w:rStyle w:val="Hyperlink"/>
+              </w:rPr>
+              <w:t>Ausgangslage</w:t>
+            </w:r>
+            <w:r>
+              <w:rPr>
+                <w:webHidden/>
+              </w:rPr>
+              <w:tab/>
+            </w:r>
+            <w:r>
+              <w:rPr>
+                <w:webHidden/>
+              </w:rPr>
+              <w:fldChar w:fldCharType="begin"/>
+            </w:r>
+            <w:r>
+              <w:rPr>
+                <w:webHidden/>
+              </w:rPr>
+              <w:instrText xml:space="preserve"> PAGEREF _Toc498510135 \h </w:instrText>
+            </w:r>
+            <w:r>
+              <w:rPr>
+                <w:webHidden/>
+              </w:rPr>
+            </w:r>
+            <w:r>
+              <w:rPr>
+                <w:webHidden/>
+              </w:rPr>
+              <w:fldChar w:fldCharType="separate"/>
+            </w:r>
+            <w:r>
+              <w:rPr>
+                <w:webHidden/>
+              </w:rPr>
+              <w:t>3</w:t>
+            </w:r>
+            <w:r>
+              <w:rPr>
+                <w:webHidden/>
+              </w:rPr>
+              <w:fldChar w:fldCharType="end"/>
+            </w:r>
+          </w:hyperlink>
+        </w:p>
+        <w:p>
+          <w:pPr>
+            <w:pStyle w:val="Verzeichnis1"/>
+            <w:rPr>
+              <w:rFonts w:asciiTheme="minorHAnsi" w:eastAsiaTheme="minorEastAsia" w:hAnsiTheme="minorHAnsi" w:cstheme="minorBidi"/>
+              <w:b w:val="0"/>
+              <w:bCs w:val="0"/>
+              <w:color w:val="auto"/>
+              <w:kern w:val="0"/>
+            </w:rPr>
+          </w:pPr>
+          <w:hyperlink w:anchor="_Toc498510136" w:history="1">
+            <w:r>
+              <w:rPr>
+                <w:rStyle w:val="Hyperlink"/>
+              </w:rPr>
+              <w:t>4</w:t>
+            </w:r>
+            <w:r>
+              <w:rPr>
+                <w:rFonts w:asciiTheme="minorHAnsi" w:eastAsiaTheme="minorEastAsia" w:hAnsiTheme="minorHAnsi" w:cstheme="minorBidi"/>
+                <w:b w:val="0"/>
+                <w:bCs w:val="0"/>
+                <w:color w:val="auto"/>
+                <w:kern w:val="0"/>
+              </w:rPr>
+              <w:tab/>
+            </w:r>
+            <w:r>
+              <w:rPr>
+                <w:rStyle w:val="Hyperlink"/>
+              </w:rPr>
+              <w:t>Der Kunde «Traveller» ist mit folgenden Anforderungen zur Firma «Boss Info AG» gekommen:</w:t>
+            </w:r>
+            <w:r>
+              <w:rPr>
+                <w:webHidden/>
+              </w:rPr>
+              <w:tab/>
+            </w:r>
+            <w:r>
+              <w:rPr>
+                <w:webHidden/>
+              </w:rPr>
+              <w:fldChar w:fldCharType="begin"/>
+            </w:r>
+            <w:r>
+              <w:rPr>
+                <w:webHidden/>
+              </w:rPr>
+              <w:instrText xml:space="preserve"> PAGEREF _Toc498510136 \h </w:instrText>
+            </w:r>
+            <w:r>
+              <w:rPr>
+                <w:webHidden/>
+              </w:rPr>
+            </w:r>
+            <w:r>
+              <w:rPr>
+                <w:webHidden/>
+              </w:rPr>
+              <w:fldChar w:fldCharType="separate"/>
+            </w:r>
+            <w:r>
+              <w:rPr>
+                <w:webHidden/>
+              </w:rPr>
+              <w:t>3</w:t>
+            </w:r>
+            <w:r>
+              <w:rPr>
+                <w:webHidden/>
+              </w:rPr>
+              <w:fldChar w:fldCharType="end"/>
+            </w:r>
+          </w:hyperlink>
+        </w:p>
+        <w:p>
+          <w:pPr>
+            <w:pStyle w:val="Verzeichnis1"/>
+            <w:rPr>
+              <w:rFonts w:asciiTheme="minorHAnsi" w:eastAsiaTheme="minorEastAsia" w:hAnsiTheme="minorHAnsi" w:cstheme="minorBidi"/>
+              <w:b w:val="0"/>
+              <w:bCs w:val="0"/>
+              <w:color w:val="auto"/>
+              <w:kern w:val="0"/>
+            </w:rPr>
+          </w:pPr>
+          <w:hyperlink w:anchor="_Toc498510137" w:history="1">
+            <w:r>
+              <w:rPr>
+                <w:rStyle w:val="Hyperlink"/>
+              </w:rPr>
+              <w:t>5</w:t>
+            </w:r>
+            <w:r>
+              <w:rPr>
+                <w:rFonts w:asciiTheme="minorHAnsi" w:eastAsiaTheme="minorEastAsia" w:hAnsiTheme="minorHAnsi" w:cstheme="minorBidi"/>
+                <w:b w:val="0"/>
+                <w:bCs w:val="0"/>
+                <w:color w:val="auto"/>
+                <w:kern w:val="0"/>
+              </w:rPr>
+              <w:tab/>
+            </w:r>
+            <w:r>
+              <w:rPr>
+                <w:rStyle w:val="Hyperlink"/>
+              </w:rPr>
+              <w:t>Ziel</w:t>
+            </w:r>
+            <w:r>
+              <w:rPr>
+                <w:webHidden/>
+              </w:rPr>
+              <w:tab/>
+            </w:r>
+            <w:r>
+              <w:rPr>
+                <w:webHidden/>
+              </w:rPr>
+              <w:fldChar w:fldCharType="begin"/>
+            </w:r>
+            <w:r>
+              <w:rPr>
+                <w:webHidden/>
+              </w:rPr>
+              <w:instrText xml:space="preserve"> PAGEREF _Toc498510137 \h </w:instrText>
+            </w:r>
+            <w:r>
+              <w:rPr>
+                <w:webHidden/>
+              </w:rPr>
+            </w:r>
+            <w:r>
+              <w:rPr>
+                <w:webHidden/>
+              </w:rPr>
+              <w:fldChar w:fldCharType="separate"/>
+            </w:r>
+            <w:r>
+              <w:rPr>
+                <w:webHidden/>
+              </w:rPr>
+              <w:t>3</w:t>
+            </w:r>
+            <w:r>
+              <w:rPr>
+                <w:webHidden/>
+              </w:rPr>
+              <w:fldChar w:fldCharType="end"/>
+            </w:r>
+          </w:hyperlink>
+        </w:p>
+        <w:p>
+          <w:pPr>
+            <w:pStyle w:val="Verzeichnis1"/>
+            <w:rPr>
+              <w:rFonts w:asciiTheme="minorHAnsi" w:eastAsiaTheme="minorEastAsia" w:hAnsiTheme="minorHAnsi" w:cstheme="minorBidi"/>
+              <w:b w:val="0"/>
+              <w:bCs w:val="0"/>
+              <w:color w:val="auto"/>
+              <w:kern w:val="0"/>
+            </w:rPr>
+          </w:pPr>
+          <w:hyperlink w:anchor="_Toc498510138" w:history="1">
+            <w:r>
+              <w:rPr>
+                <w:rStyle w:val="Hyperlink"/>
+              </w:rPr>
+              <w:t>6</w:t>
+            </w:r>
+            <w:r>
+              <w:rPr>
+                <w:rFonts w:asciiTheme="minorHAnsi" w:eastAsiaTheme="minorEastAsia" w:hAnsiTheme="minorHAnsi" w:cstheme="minorBidi"/>
+                <w:b w:val="0"/>
+                <w:bCs w:val="0"/>
+                <w:color w:val="auto"/>
+                <w:kern w:val="0"/>
+              </w:rPr>
+              <w:tab/>
+            </w:r>
+            <w:r>
+              <w:rPr>
+                <w:rStyle w:val="Hyperlink"/>
+              </w:rPr>
+              <w:t>Richtlinien und Informationen</w:t>
+            </w:r>
+            <w:r>
+              <w:rPr>
+                <w:webHidden/>
+              </w:rPr>
+              <w:tab/>
+            </w:r>
+            <w:r>
+              <w:rPr>
+                <w:webHidden/>
+              </w:rPr>
+              <w:fldChar w:fldCharType="begin"/>
+            </w:r>
+            <w:r>
+              <w:rPr>
+                <w:webHidden/>
+              </w:rPr>
+              <w:instrText xml:space="preserve"> PAGEREF _Toc498510138 \h </w:instrText>
+            </w:r>
+            <w:r>
+              <w:rPr>
+                <w:webHidden/>
+              </w:rPr>
+            </w:r>
+            <w:r>
+              <w:rPr>
+                <w:webHidden/>
+              </w:rPr>
+              <w:fldChar w:fldCharType="separate"/>
+            </w:r>
+            <w:r>
+              <w:rPr>
+                <w:webHidden/>
+              </w:rPr>
+              <w:t>3</w:t>
             </w:r>
             <w:r>
               <w:rPr>
@@ -426,13 +728,13 @@
               <w:kern w:val="0"/>
             </w:rPr>
           </w:pPr>
-          <w:hyperlink w:anchor="_Toc487094868" w:history="1">
+          <w:hyperlink w:anchor="_Toc498510139" w:history="1">
             <w:r>
               <w:rPr>
                 <w:rStyle w:val="Hyperlink"/>
                 <w:noProof/>
               </w:rPr>
-              <w:t>2.1</w:t>
+              <w:t>6.1</w:t>
             </w:r>
             <w:r>
               <w:rPr>
@@ -449,7 +751,7 @@
                 <w:rStyle w:val="Hyperlink"/>
                 <w:noProof/>
               </w:rPr>
-              <w:t>Ausgangslage</w:t>
+              <w:t>Entwicklerrichtlinien</w:t>
             </w:r>
             <w:r>
               <w:rPr>
@@ -470,93 +772,7 @@
                 <w:noProof/>
                 <w:webHidden/>
               </w:rPr>
-              <w:instrText xml:space="preserve"> PAGEREF _Toc487094868 \h </w:instrText>
-            </w:r>
-            <w:r>
-              <w:rPr>
-                <w:noProof/>
-                <w:webHidden/>
-              </w:rPr>
-            </w:r>
-            <w:r>
-              <w:rPr>
-                <w:noProof/>
-                <w:webHidden/>
-              </w:rPr>
-              <w:fldChar w:fldCharType="separate"/>
-            </w:r>
-            <w:r>
-              <w:rPr>
-                <w:noProof/>
-                <w:webHidden/>
-              </w:rPr>
-              <w:t>2</w:t>
-            </w:r>
-            <w:r>
-              <w:rPr>
-                <w:noProof/>
-                <w:webHidden/>
-              </w:rPr>
-              <w:fldChar w:fldCharType="end"/>
-            </w:r>
-          </w:hyperlink>
-        </w:p>
-        <w:p>
-          <w:pPr>
-            <w:pStyle w:val="Verzeichnis2"/>
-            <w:rPr>
-              <w:rFonts w:asciiTheme="minorHAnsi" w:eastAsiaTheme="minorEastAsia" w:hAnsiTheme="minorHAnsi" w:cstheme="minorBidi"/>
-              <w:bCs w:val="0"/>
-              <w:noProof/>
-              <w:color w:val="auto"/>
-              <w:kern w:val="0"/>
-            </w:rPr>
-          </w:pPr>
-          <w:hyperlink w:anchor="_Toc487094869" w:history="1">
-            <w:r>
-              <w:rPr>
-                <w:rStyle w:val="Hyperlink"/>
-                <w:noProof/>
-              </w:rPr>
-              <w:t>2.2</w:t>
-            </w:r>
-            <w:r>
-              <w:rPr>
-                <w:rFonts w:asciiTheme="minorHAnsi" w:eastAsiaTheme="minorEastAsia" w:hAnsiTheme="minorHAnsi" w:cstheme="minorBidi"/>
-                <w:bCs w:val="0"/>
-                <w:noProof/>
-                <w:color w:val="auto"/>
-                <w:kern w:val="0"/>
-              </w:rPr>
-              <w:tab/>
-            </w:r>
-            <w:r>
-              <w:rPr>
-                <w:rStyle w:val="Hyperlink"/>
-                <w:noProof/>
-              </w:rPr>
-              <w:t>Schnittstellenbeschrieb</w:t>
-            </w:r>
-            <w:r>
-              <w:rPr>
-                <w:noProof/>
-                <w:webHidden/>
-              </w:rPr>
-              <w:tab/>
-            </w:r>
-            <w:r>
-              <w:rPr>
-                <w:noProof/>
-                <w:webHidden/>
-              </w:rPr>
-              <w:fldChar w:fldCharType="begin"/>
-            </w:r>
-            <w:r>
-              <w:rPr>
-                <w:noProof/>
-                <w:webHidden/>
-              </w:rPr>
-              <w:instrText xml:space="preserve"> PAGEREF _Toc487094869 \h </w:instrText>
+              <w:instrText xml:space="preserve"> PAGEREF _Toc498510139 \h </w:instrText>
             </w:r>
             <w:r>
               <w:rPr>
@@ -601,13 +817,13 @@
               <w:color w:val="auto"/>
             </w:rPr>
           </w:pPr>
-          <w:hyperlink w:anchor="_Toc487094870" w:history="1">
+          <w:hyperlink w:anchor="_Toc498510140" w:history="1">
             <w:r>
               <w:rPr>
                 <w:rStyle w:val="Hyperlink"/>
                 <w:noProof/>
               </w:rPr>
-              <w:t>2.2.1</w:t>
+              <w:t>6.1.1</w:t>
             </w:r>
             <w:r>
               <w:rPr>
@@ -624,7 +840,7 @@
                 <w:rStyle w:val="Hyperlink"/>
                 <w:noProof/>
               </w:rPr>
-              <w:t>Benutzersicht</w:t>
+              <w:t>Naming Conventions</w:t>
             </w:r>
             <w:r>
               <w:rPr>
@@ -645,7 +861,7 @@
                 <w:noProof/>
                 <w:webHidden/>
               </w:rPr>
-              <w:instrText xml:space="preserve"> PAGEREF _Toc487094870 \h </w:instrText>
+              <w:instrText xml:space="preserve"> PAGEREF _Toc498510140 \h </w:instrText>
             </w:r>
             <w:r>
               <w:rPr>
@@ -690,13 +906,13 @@
               <w:color w:val="auto"/>
             </w:rPr>
           </w:pPr>
-          <w:hyperlink w:anchor="_Toc487094871" w:history="1">
+          <w:hyperlink w:anchor="_Toc498510141" w:history="1">
             <w:r>
               <w:rPr>
                 <w:rStyle w:val="Hyperlink"/>
                 <w:noProof/>
               </w:rPr>
-              <w:t>2.2.2</w:t>
+              <w:t>6.1.2</w:t>
             </w:r>
             <w:r>
               <w:rPr>
@@ -713,7 +929,7 @@
                 <w:rStyle w:val="Hyperlink"/>
                 <w:noProof/>
               </w:rPr>
-              <w:t>Code</w:t>
+              <w:t>Declaration</w:t>
             </w:r>
             <w:r>
               <w:rPr>
@@ -734,7 +950,7 @@
                 <w:noProof/>
                 <w:webHidden/>
               </w:rPr>
-              <w:instrText xml:space="preserve"> PAGEREF _Toc487094871 \h </w:instrText>
+              <w:instrText xml:space="preserve"> PAGEREF _Toc498510141 \h </w:instrText>
             </w:r>
             <w:r>
               <w:rPr>
@@ -755,440 +971,6 @@
                 <w:webHidden/>
               </w:rPr>
               <w:t>4</w:t>
-            </w:r>
-            <w:r>
-              <w:rPr>
-                <w:noProof/>
-                <w:webHidden/>
-              </w:rPr>
-              <w:fldChar w:fldCharType="end"/>
-            </w:r>
-          </w:hyperlink>
-        </w:p>
-        <w:p>
-          <w:pPr>
-            <w:pStyle w:val="Verzeichnis4"/>
-            <w:tabs>
-              <w:tab w:val="left" w:pos="2295"/>
-            </w:tabs>
-            <w:rPr>
-              <w:rFonts w:asciiTheme="minorHAnsi" w:eastAsiaTheme="minorEastAsia" w:hAnsiTheme="minorHAnsi" w:cstheme="minorBidi"/>
-              <w:bCs w:val="0"/>
-              <w:noProof/>
-              <w:color w:val="auto"/>
-            </w:rPr>
-          </w:pPr>
-          <w:hyperlink w:anchor="_Toc487094872" w:history="1">
-            <w:r>
-              <w:rPr>
-                <w:rStyle w:val="Hyperlink"/>
-                <w:noProof/>
-              </w:rPr>
-              <w:t>2.2.2.1</w:t>
-            </w:r>
-            <w:r>
-              <w:rPr>
-                <w:rFonts w:asciiTheme="minorHAnsi" w:eastAsiaTheme="minorEastAsia" w:hAnsiTheme="minorHAnsi" w:cstheme="minorBidi"/>
-                <w:bCs w:val="0"/>
-                <w:noProof/>
-                <w:color w:val="auto"/>
-              </w:rPr>
-              <w:tab/>
-            </w:r>
-            <w:r>
-              <w:rPr>
-                <w:rStyle w:val="Hyperlink"/>
-                <w:noProof/>
-              </w:rPr>
-              <w:t>Hauptablauf</w:t>
-            </w:r>
-            <w:r>
-              <w:rPr>
-                <w:noProof/>
-                <w:webHidden/>
-              </w:rPr>
-              <w:tab/>
-            </w:r>
-            <w:r>
-              <w:rPr>
-                <w:noProof/>
-                <w:webHidden/>
-              </w:rPr>
-              <w:fldChar w:fldCharType="begin"/>
-            </w:r>
-            <w:r>
-              <w:rPr>
-                <w:noProof/>
-                <w:webHidden/>
-              </w:rPr>
-              <w:instrText xml:space="preserve"> PAGEREF _Toc487094872 \h </w:instrText>
-            </w:r>
-            <w:r>
-              <w:rPr>
-                <w:noProof/>
-                <w:webHidden/>
-              </w:rPr>
-            </w:r>
-            <w:r>
-              <w:rPr>
-                <w:noProof/>
-                <w:webHidden/>
-              </w:rPr>
-              <w:fldChar w:fldCharType="separate"/>
-            </w:r>
-            <w:r>
-              <w:rPr>
-                <w:noProof/>
-                <w:webHidden/>
-              </w:rPr>
-              <w:t>4</w:t>
-            </w:r>
-            <w:r>
-              <w:rPr>
-                <w:noProof/>
-                <w:webHidden/>
-              </w:rPr>
-              <w:fldChar w:fldCharType="end"/>
-            </w:r>
-          </w:hyperlink>
-        </w:p>
-        <w:p>
-          <w:pPr>
-            <w:pStyle w:val="Verzeichnis4"/>
-            <w:tabs>
-              <w:tab w:val="left" w:pos="2295"/>
-            </w:tabs>
-            <w:rPr>
-              <w:rFonts w:asciiTheme="minorHAnsi" w:eastAsiaTheme="minorEastAsia" w:hAnsiTheme="minorHAnsi" w:cstheme="minorBidi"/>
-              <w:bCs w:val="0"/>
-              <w:noProof/>
-              <w:color w:val="auto"/>
-            </w:rPr>
-          </w:pPr>
-          <w:hyperlink w:anchor="_Toc487094873" w:history="1">
-            <w:r>
-              <w:rPr>
-                <w:rStyle w:val="Hyperlink"/>
-                <w:noProof/>
-              </w:rPr>
-              <w:t>2.2.2.2</w:t>
-            </w:r>
-            <w:r>
-              <w:rPr>
-                <w:rFonts w:asciiTheme="minorHAnsi" w:eastAsiaTheme="minorEastAsia" w:hAnsiTheme="minorHAnsi" w:cstheme="minorBidi"/>
-                <w:bCs w:val="0"/>
-                <w:noProof/>
-                <w:color w:val="auto"/>
-              </w:rPr>
-              <w:tab/>
-            </w:r>
-            <w:r>
-              <w:rPr>
-                <w:rStyle w:val="Hyperlink"/>
-                <w:noProof/>
-              </w:rPr>
-              <w:t>Groupheader</w:t>
-            </w:r>
-            <w:r>
-              <w:rPr>
-                <w:noProof/>
-                <w:webHidden/>
-              </w:rPr>
-              <w:tab/>
-            </w:r>
-            <w:r>
-              <w:rPr>
-                <w:noProof/>
-                <w:webHidden/>
-              </w:rPr>
-              <w:fldChar w:fldCharType="begin"/>
-            </w:r>
-            <w:r>
-              <w:rPr>
-                <w:noProof/>
-                <w:webHidden/>
-              </w:rPr>
-              <w:instrText xml:space="preserve"> PAGEREF _Toc487094873 \h </w:instrText>
-            </w:r>
-            <w:r>
-              <w:rPr>
-                <w:noProof/>
-                <w:webHidden/>
-              </w:rPr>
-            </w:r>
-            <w:r>
-              <w:rPr>
-                <w:noProof/>
-                <w:webHidden/>
-              </w:rPr>
-              <w:fldChar w:fldCharType="separate"/>
-            </w:r>
-            <w:r>
-              <w:rPr>
-                <w:noProof/>
-                <w:webHidden/>
-              </w:rPr>
-              <w:t>5</w:t>
-            </w:r>
-            <w:r>
-              <w:rPr>
-                <w:noProof/>
-                <w:webHidden/>
-              </w:rPr>
-              <w:fldChar w:fldCharType="end"/>
-            </w:r>
-          </w:hyperlink>
-        </w:p>
-        <w:p>
-          <w:pPr>
-            <w:pStyle w:val="Verzeichnis4"/>
-            <w:tabs>
-              <w:tab w:val="left" w:pos="2295"/>
-            </w:tabs>
-            <w:rPr>
-              <w:rFonts w:asciiTheme="minorHAnsi" w:eastAsiaTheme="minorEastAsia" w:hAnsiTheme="minorHAnsi" w:cstheme="minorBidi"/>
-              <w:bCs w:val="0"/>
-              <w:noProof/>
-              <w:color w:val="auto"/>
-            </w:rPr>
-          </w:pPr>
-          <w:hyperlink w:anchor="_Toc487094874" w:history="1">
-            <w:r>
-              <w:rPr>
-                <w:rStyle w:val="Hyperlink"/>
-                <w:noProof/>
-              </w:rPr>
-              <w:t>2.2.2.3</w:t>
-            </w:r>
-            <w:r>
-              <w:rPr>
-                <w:rFonts w:asciiTheme="minorHAnsi" w:eastAsiaTheme="minorEastAsia" w:hAnsiTheme="minorHAnsi" w:cstheme="minorBidi"/>
-                <w:bCs w:val="0"/>
-                <w:noProof/>
-                <w:color w:val="auto"/>
-              </w:rPr>
-              <w:tab/>
-            </w:r>
-            <w:r>
-              <w:rPr>
-                <w:rStyle w:val="Hyperlink"/>
-                <w:noProof/>
-              </w:rPr>
-              <w:t>PmtInfo</w:t>
-            </w:r>
-            <w:r>
-              <w:rPr>
-                <w:noProof/>
-                <w:webHidden/>
-              </w:rPr>
-              <w:tab/>
-            </w:r>
-            <w:r>
-              <w:rPr>
-                <w:noProof/>
-                <w:webHidden/>
-              </w:rPr>
-              <w:fldChar w:fldCharType="begin"/>
-            </w:r>
-            <w:r>
-              <w:rPr>
-                <w:noProof/>
-                <w:webHidden/>
-              </w:rPr>
-              <w:instrText xml:space="preserve"> PAGEREF _Toc487094874 \h </w:instrText>
-            </w:r>
-            <w:r>
-              <w:rPr>
-                <w:noProof/>
-                <w:webHidden/>
-              </w:rPr>
-            </w:r>
-            <w:r>
-              <w:rPr>
-                <w:noProof/>
-                <w:webHidden/>
-              </w:rPr>
-              <w:fldChar w:fldCharType="separate"/>
-            </w:r>
-            <w:r>
-              <w:rPr>
-                <w:noProof/>
-                <w:webHidden/>
-              </w:rPr>
-              <w:t>5</w:t>
-            </w:r>
-            <w:r>
-              <w:rPr>
-                <w:noProof/>
-                <w:webHidden/>
-              </w:rPr>
-              <w:fldChar w:fldCharType="end"/>
-            </w:r>
-          </w:hyperlink>
-        </w:p>
-        <w:p>
-          <w:pPr>
-            <w:pStyle w:val="Verzeichnis4"/>
-            <w:tabs>
-              <w:tab w:val="left" w:pos="2295"/>
-            </w:tabs>
-            <w:rPr>
-              <w:rFonts w:asciiTheme="minorHAnsi" w:eastAsiaTheme="minorEastAsia" w:hAnsiTheme="minorHAnsi" w:cstheme="minorBidi"/>
-              <w:bCs w:val="0"/>
-              <w:noProof/>
-              <w:color w:val="auto"/>
-            </w:rPr>
-          </w:pPr>
-          <w:hyperlink w:anchor="_Toc487094875" w:history="1">
-            <w:r>
-              <w:rPr>
-                <w:rStyle w:val="Hyperlink"/>
-                <w:noProof/>
-              </w:rPr>
-              <w:t>2.2.2.4</w:t>
-            </w:r>
-            <w:r>
-              <w:rPr>
-                <w:rFonts w:asciiTheme="minorHAnsi" w:eastAsiaTheme="minorEastAsia" w:hAnsiTheme="minorHAnsi" w:cstheme="minorBidi"/>
-                <w:bCs w:val="0"/>
-                <w:noProof/>
-                <w:color w:val="auto"/>
-              </w:rPr>
-              <w:tab/>
-            </w:r>
-            <w:r>
-              <w:rPr>
-                <w:rStyle w:val="Hyperlink"/>
-                <w:noProof/>
-              </w:rPr>
-              <w:t>PmtDetails</w:t>
-            </w:r>
-            <w:r>
-              <w:rPr>
-                <w:noProof/>
-                <w:webHidden/>
-              </w:rPr>
-              <w:tab/>
-            </w:r>
-            <w:r>
-              <w:rPr>
-                <w:noProof/>
-                <w:webHidden/>
-              </w:rPr>
-              <w:fldChar w:fldCharType="begin"/>
-            </w:r>
-            <w:r>
-              <w:rPr>
-                <w:noProof/>
-                <w:webHidden/>
-              </w:rPr>
-              <w:instrText xml:space="preserve"> PAGEREF _Toc487094875 \h </w:instrText>
-            </w:r>
-            <w:r>
-              <w:rPr>
-                <w:noProof/>
-                <w:webHidden/>
-              </w:rPr>
-            </w:r>
-            <w:r>
-              <w:rPr>
-                <w:noProof/>
-                <w:webHidden/>
-              </w:rPr>
-              <w:fldChar w:fldCharType="separate"/>
-            </w:r>
-            <w:r>
-              <w:rPr>
-                <w:noProof/>
-                <w:webHidden/>
-              </w:rPr>
-              <w:t>6</w:t>
-            </w:r>
-            <w:r>
-              <w:rPr>
-                <w:noProof/>
-                <w:webHidden/>
-              </w:rPr>
-              <w:fldChar w:fldCharType="end"/>
-            </w:r>
-          </w:hyperlink>
-        </w:p>
-        <w:p>
-          <w:pPr>
-            <w:pStyle w:val="Verzeichnis2"/>
-            <w:rPr>
-              <w:rFonts w:asciiTheme="minorHAnsi" w:eastAsiaTheme="minorEastAsia" w:hAnsiTheme="minorHAnsi" w:cstheme="minorBidi"/>
-              <w:bCs w:val="0"/>
-              <w:noProof/>
-              <w:color w:val="auto"/>
-              <w:kern w:val="0"/>
-            </w:rPr>
-          </w:pPr>
-          <w:hyperlink w:anchor="_Toc487094876" w:history="1">
-            <w:r>
-              <w:rPr>
-                <w:rStyle w:val="Hyperlink"/>
-                <w:noProof/>
-              </w:rPr>
-              <w:t>2.3</w:t>
-            </w:r>
-            <w:r>
-              <w:rPr>
-                <w:rFonts w:asciiTheme="minorHAnsi" w:eastAsiaTheme="minorEastAsia" w:hAnsiTheme="minorHAnsi" w:cstheme="minorBidi"/>
-                <w:bCs w:val="0"/>
-                <w:noProof/>
-                <w:color w:val="auto"/>
-                <w:kern w:val="0"/>
-              </w:rPr>
-              <w:tab/>
-            </w:r>
-            <w:r>
-              <w:rPr>
-                <w:rStyle w:val="Hyperlink"/>
-                <w:noProof/>
-              </w:rPr>
-              <w:t>DTA Setup</w:t>
-            </w:r>
-            <w:r>
-              <w:rPr>
-                <w:noProof/>
-                <w:webHidden/>
-              </w:rPr>
-              <w:tab/>
-            </w:r>
-            <w:r>
-              <w:rPr>
-                <w:noProof/>
-                <w:webHidden/>
-              </w:rPr>
-              <w:fldChar w:fldCharType="begin"/>
-            </w:r>
-            <w:r>
-              <w:rPr>
-                <w:noProof/>
-                <w:webHidden/>
-              </w:rPr>
-              <w:instrText xml:space="preserve"> PAGEREF _Toc487094876 \h </w:instrText>
-            </w:r>
-            <w:r>
-              <w:rPr>
-                <w:noProof/>
-                <w:webHidden/>
-              </w:rPr>
-            </w:r>
-            <w:r>
-              <w:rPr>
-                <w:noProof/>
-                <w:webHidden/>
-              </w:rPr>
-              <w:fldChar w:fldCharType="separate"/>
-            </w:r>
-            <w:r>
-              <w:rPr>
-                <w:noProof/>
-                <w:webHidden/>
-              </w:rPr>
-              <w:t>6</w:t>
             </w:r>
             <w:r>
               <w:rPr>
@@ -1213,13 +995,13 @@
               <w:color w:val="auto"/>
             </w:rPr>
           </w:pPr>
-          <w:hyperlink w:anchor="_Toc487094877" w:history="1">
+          <w:hyperlink w:anchor="_Toc498510142" w:history="1">
             <w:r>
               <w:rPr>
                 <w:rStyle w:val="Hyperlink"/>
                 <w:noProof/>
               </w:rPr>
-              <w:t>2.3.1</w:t>
+              <w:t>6.1.3</w:t>
             </w:r>
             <w:r>
               <w:rPr>
@@ -1236,7 +1018,7 @@
                 <w:rStyle w:val="Hyperlink"/>
                 <w:noProof/>
               </w:rPr>
-              <w:t>Tabellen Aufbau</w:t>
+              <w:t>Comments</w:t>
             </w:r>
             <w:r>
               <w:rPr>
@@ -1257,7 +1039,7 @@
                 <w:noProof/>
                 <w:webHidden/>
               </w:rPr>
-              <w:instrText xml:space="preserve"> PAGEREF _Toc487094877 \h </w:instrText>
+              <w:instrText xml:space="preserve"> PAGEREF _Toc498510142 \h </w:instrText>
             </w:r>
             <w:r>
               <w:rPr>
@@ -1277,7 +1059,7 @@
                 <w:noProof/>
                 <w:webHidden/>
               </w:rPr>
-              <w:t>6</w:t>
+              <w:t>4</w:t>
             </w:r>
             <w:r>
               <w:rPr>
@@ -1302,13 +1084,13 @@
               <w:color w:val="auto"/>
             </w:rPr>
           </w:pPr>
-          <w:hyperlink w:anchor="_Toc487094878" w:history="1">
+          <w:hyperlink w:anchor="_Toc498510143" w:history="1">
             <w:r>
               <w:rPr>
                 <w:rStyle w:val="Hyperlink"/>
                 <w:noProof/>
               </w:rPr>
-              <w:t>2.3.2</w:t>
+              <w:t>6.1.4</w:t>
             </w:r>
             <w:r>
               <w:rPr>
@@ -1325,7 +1107,7 @@
                 <w:rStyle w:val="Hyperlink"/>
                 <w:noProof/>
               </w:rPr>
-              <w:t>Ansicht der Neuen Felder auf der Form</w:t>
+              <w:t>Statements (New Lines, Indentation)</w:t>
             </w:r>
             <w:r>
               <w:rPr>
@@ -1346,7 +1128,7 @@
                 <w:noProof/>
                 <w:webHidden/>
               </w:rPr>
-              <w:instrText xml:space="preserve"> PAGEREF _Toc487094878 \h </w:instrText>
+              <w:instrText xml:space="preserve"> PAGEREF _Toc498510143 \h </w:instrText>
             </w:r>
             <w:r>
               <w:rPr>
@@ -1366,11 +1148,88 @@
                 <w:noProof/>
                 <w:webHidden/>
               </w:rPr>
-              <w:t>9</w:t>
+              <w:t>4</w:t>
             </w:r>
             <w:r>
               <w:rPr>
                 <w:noProof/>
+                <w:webHidden/>
+              </w:rPr>
+              <w:fldChar w:fldCharType="end"/>
+            </w:r>
+          </w:hyperlink>
+        </w:p>
+        <w:p>
+          <w:pPr>
+            <w:pStyle w:val="Verzeichnis1"/>
+            <w:rPr>
+              <w:rFonts w:asciiTheme="minorHAnsi" w:eastAsiaTheme="minorEastAsia" w:hAnsiTheme="minorHAnsi" w:cstheme="minorBidi"/>
+              <w:b w:val="0"/>
+              <w:bCs w:val="0"/>
+              <w:color w:val="auto"/>
+              <w:kern w:val="0"/>
+            </w:rPr>
+          </w:pPr>
+          <w:hyperlink w:anchor="_Toc498510144" w:history="1">
+            <w:r>
+              <w:rPr>
+                <w:rStyle w:val="Hyperlink"/>
+              </w:rPr>
+              <w:t>7</w:t>
+            </w:r>
+            <w:r>
+              <w:rPr>
+                <w:rFonts w:asciiTheme="minorHAnsi" w:eastAsiaTheme="minorEastAsia" w:hAnsiTheme="minorHAnsi" w:cstheme="minorBidi"/>
+                <w:b w:val="0"/>
+                <w:bCs w:val="0"/>
+                <w:color w:val="auto"/>
+                <w:kern w:val="0"/>
+              </w:rPr>
+              <w:tab/>
+            </w:r>
+            <w:r>
+              <w:rPr>
+                <w:rStyle w:val="Hyperlink"/>
+              </w:rPr>
+              <w:t>Anforderungen</w:t>
+            </w:r>
+            <w:r>
+              <w:rPr>
+                <w:webHidden/>
+              </w:rPr>
+              <w:tab/>
+            </w:r>
+            <w:r>
+              <w:rPr>
+                <w:webHidden/>
+              </w:rPr>
+              <w:fldChar w:fldCharType="begin"/>
+            </w:r>
+            <w:r>
+              <w:rPr>
+                <w:webHidden/>
+              </w:rPr>
+              <w:instrText xml:space="preserve"> PAGEREF _Toc498510144 \h </w:instrText>
+            </w:r>
+            <w:r>
+              <w:rPr>
+                <w:webHidden/>
+              </w:rPr>
+            </w:r>
+            <w:r>
+              <w:rPr>
+                <w:webHidden/>
+              </w:rPr>
+              <w:fldChar w:fldCharType="separate"/>
+            </w:r>
+            <w:r>
+              <w:rPr>
+                <w:webHidden/>
+              </w:rPr>
+              <w:t>4</w:t>
+            </w:r>
+            <w:r>
+              <w:rPr>
                 <w:webHidden/>
               </w:rPr>
               <w:fldChar w:fldCharType="end"/>
@@ -1388,13 +1247,13 @@
               <w:kern w:val="0"/>
             </w:rPr>
           </w:pPr>
-          <w:hyperlink w:anchor="_Toc487094879" w:history="1">
+          <w:hyperlink w:anchor="_Toc498510145" w:history="1">
             <w:r>
               <w:rPr>
                 <w:rStyle w:val="Hyperlink"/>
                 <w:noProof/>
               </w:rPr>
-              <w:t>2.4</w:t>
+              <w:t>7.1</w:t>
             </w:r>
             <w:r>
               <w:rPr>
@@ -1411,7 +1270,7 @@
                 <w:rStyle w:val="Hyperlink"/>
                 <w:noProof/>
               </w:rPr>
-              <w:t>Verlangte Daten für die Erstellung des PainFiles</w:t>
+              <w:t>Anforderungen Kunde</w:t>
             </w:r>
             <w:r>
               <w:rPr>
@@ -1432,7 +1291,7 @@
                 <w:noProof/>
                 <w:webHidden/>
               </w:rPr>
-              <w:instrText xml:space="preserve"> PAGEREF _Toc487094879 \h </w:instrText>
+              <w:instrText xml:space="preserve"> PAGEREF _Toc498510145 \h </w:instrText>
             </w:r>
             <w:r>
               <w:rPr>
@@ -1452,7 +1311,7 @@
                 <w:noProof/>
                 <w:webHidden/>
               </w:rPr>
-              <w:t>10</w:t>
+              <w:t>4</w:t>
             </w:r>
             <w:r>
               <w:rPr>
@@ -1477,13 +1336,13 @@
               <w:color w:val="auto"/>
             </w:rPr>
           </w:pPr>
-          <w:hyperlink w:anchor="_Toc487094880" w:history="1">
+          <w:hyperlink w:anchor="_Toc498510146" w:history="1">
             <w:r>
               <w:rPr>
                 <w:rStyle w:val="Hyperlink"/>
                 <w:noProof/>
               </w:rPr>
-              <w:t>2.4.1</w:t>
+              <w:t>7.1.1</w:t>
             </w:r>
             <w:r>
               <w:rPr>
@@ -1500,7 +1359,7 @@
                 <w:rStyle w:val="Hyperlink"/>
                 <w:noProof/>
               </w:rPr>
-              <w:t>Group Header</w:t>
+              <w:t>Usecases des Kunden</w:t>
             </w:r>
             <w:r>
               <w:rPr>
@@ -1521,7 +1380,7 @@
                 <w:noProof/>
                 <w:webHidden/>
               </w:rPr>
-              <w:instrText xml:space="preserve"> PAGEREF _Toc487094880 \h </w:instrText>
+              <w:instrText xml:space="preserve"> PAGEREF _Toc498510146 \h </w:instrText>
             </w:r>
             <w:r>
               <w:rPr>
@@ -1541,7 +1400,7 @@
                 <w:noProof/>
                 <w:webHidden/>
               </w:rPr>
-              <w:t>10</w:t>
+              <w:t>4</w:t>
             </w:r>
             <w:r>
               <w:rPr>
@@ -1566,13 +1425,13 @@
               <w:color w:val="auto"/>
             </w:rPr>
           </w:pPr>
-          <w:hyperlink w:anchor="_Toc487094881" w:history="1">
+          <w:hyperlink w:anchor="_Toc498510147" w:history="1">
             <w:r>
               <w:rPr>
                 <w:rStyle w:val="Hyperlink"/>
                 <w:noProof/>
               </w:rPr>
-              <w:t>2.4.2</w:t>
+              <w:t>7.1.2</w:t>
             </w:r>
             <w:r>
               <w:rPr>
@@ -1589,7 +1448,7 @@
                 <w:rStyle w:val="Hyperlink"/>
                 <w:noProof/>
               </w:rPr>
-              <w:t>Payment Infos</w:t>
+              <w:t>Anforderungskatalog</w:t>
             </w:r>
             <w:r>
               <w:rPr>
@@ -1610,7 +1469,7 @@
                 <w:noProof/>
                 <w:webHidden/>
               </w:rPr>
-              <w:instrText xml:space="preserve"> PAGEREF _Toc487094881 \h </w:instrText>
+              <w:instrText xml:space="preserve"> PAGEREF _Toc498510147 \h </w:instrText>
             </w:r>
             <w:r>
               <w:rPr>
@@ -1630,7 +1489,342 @@
                 <w:noProof/>
                 <w:webHidden/>
               </w:rPr>
-              <w:t>10</w:t>
+              <w:t>5</w:t>
+            </w:r>
+            <w:r>
+              <w:rPr>
+                <w:noProof/>
+                <w:webHidden/>
+              </w:rPr>
+              <w:fldChar w:fldCharType="end"/>
+            </w:r>
+          </w:hyperlink>
+        </w:p>
+        <w:p>
+          <w:pPr>
+            <w:pStyle w:val="Verzeichnis2"/>
+            <w:rPr>
+              <w:rFonts w:asciiTheme="minorHAnsi" w:eastAsiaTheme="minorEastAsia" w:hAnsiTheme="minorHAnsi" w:cstheme="minorBidi"/>
+              <w:bCs w:val="0"/>
+              <w:noProof/>
+              <w:color w:val="auto"/>
+              <w:kern w:val="0"/>
+            </w:rPr>
+          </w:pPr>
+          <w:hyperlink w:anchor="_Toc498510148" w:history="1">
+            <w:r>
+              <w:rPr>
+                <w:rStyle w:val="Hyperlink"/>
+                <w:noProof/>
+              </w:rPr>
+              <w:t>7.2</w:t>
+            </w:r>
+            <w:r>
+              <w:rPr>
+                <w:rFonts w:asciiTheme="minorHAnsi" w:eastAsiaTheme="minorEastAsia" w:hAnsiTheme="minorHAnsi" w:cstheme="minorBidi"/>
+                <w:bCs w:val="0"/>
+                <w:noProof/>
+                <w:color w:val="auto"/>
+                <w:kern w:val="0"/>
+              </w:rPr>
+              <w:tab/>
+            </w:r>
+            <w:r>
+              <w:rPr>
+                <w:rStyle w:val="Hyperlink"/>
+                <w:noProof/>
+              </w:rPr>
+              <w:t>Anforderungen 3t Personen</w:t>
+            </w:r>
+            <w:r>
+              <w:rPr>
+                <w:noProof/>
+                <w:webHidden/>
+              </w:rPr>
+              <w:tab/>
+            </w:r>
+            <w:r>
+              <w:rPr>
+                <w:noProof/>
+                <w:webHidden/>
+              </w:rPr>
+              <w:fldChar w:fldCharType="begin"/>
+            </w:r>
+            <w:r>
+              <w:rPr>
+                <w:noProof/>
+                <w:webHidden/>
+              </w:rPr>
+              <w:instrText xml:space="preserve"> PAGEREF _Toc498510148 \h </w:instrText>
+            </w:r>
+            <w:r>
+              <w:rPr>
+                <w:noProof/>
+                <w:webHidden/>
+              </w:rPr>
+            </w:r>
+            <w:r>
+              <w:rPr>
+                <w:noProof/>
+                <w:webHidden/>
+              </w:rPr>
+              <w:fldChar w:fldCharType="separate"/>
+            </w:r>
+            <w:r>
+              <w:rPr>
+                <w:noProof/>
+                <w:webHidden/>
+              </w:rPr>
+              <w:t>5</w:t>
+            </w:r>
+            <w:r>
+              <w:rPr>
+                <w:noProof/>
+                <w:webHidden/>
+              </w:rPr>
+              <w:fldChar w:fldCharType="end"/>
+            </w:r>
+          </w:hyperlink>
+        </w:p>
+        <w:p>
+          <w:pPr>
+            <w:pStyle w:val="Verzeichnis1"/>
+            <w:rPr>
+              <w:rFonts w:asciiTheme="minorHAnsi" w:eastAsiaTheme="minorEastAsia" w:hAnsiTheme="minorHAnsi" w:cstheme="minorBidi"/>
+              <w:b w:val="0"/>
+              <w:bCs w:val="0"/>
+              <w:color w:val="auto"/>
+              <w:kern w:val="0"/>
+            </w:rPr>
+          </w:pPr>
+          <w:hyperlink w:anchor="_Toc498510149" w:history="1">
+            <w:r>
+              <w:rPr>
+                <w:rStyle w:val="Hyperlink"/>
+              </w:rPr>
+              <w:t>8</w:t>
+            </w:r>
+            <w:r>
+              <w:rPr>
+                <w:rFonts w:asciiTheme="minorHAnsi" w:eastAsiaTheme="minorEastAsia" w:hAnsiTheme="minorHAnsi" w:cstheme="minorBidi"/>
+                <w:b w:val="0"/>
+                <w:bCs w:val="0"/>
+                <w:color w:val="auto"/>
+                <w:kern w:val="0"/>
+              </w:rPr>
+              <w:tab/>
+            </w:r>
+            <w:r>
+              <w:rPr>
+                <w:rStyle w:val="Hyperlink"/>
+              </w:rPr>
+              <w:t>Designe</w:t>
+            </w:r>
+            <w:r>
+              <w:rPr>
+                <w:webHidden/>
+              </w:rPr>
+              <w:tab/>
+            </w:r>
+            <w:r>
+              <w:rPr>
+                <w:webHidden/>
+              </w:rPr>
+              <w:fldChar w:fldCharType="begin"/>
+            </w:r>
+            <w:r>
+              <w:rPr>
+                <w:webHidden/>
+              </w:rPr>
+              <w:instrText xml:space="preserve"> PAGEREF _Toc498510149 \h </w:instrText>
+            </w:r>
+            <w:r>
+              <w:rPr>
+                <w:webHidden/>
+              </w:rPr>
+            </w:r>
+            <w:r>
+              <w:rPr>
+                <w:webHidden/>
+              </w:rPr>
+              <w:fldChar w:fldCharType="separate"/>
+            </w:r>
+            <w:r>
+              <w:rPr>
+                <w:webHidden/>
+              </w:rPr>
+              <w:t>5</w:t>
+            </w:r>
+            <w:r>
+              <w:rPr>
+                <w:webHidden/>
+              </w:rPr>
+              <w:fldChar w:fldCharType="end"/>
+            </w:r>
+          </w:hyperlink>
+        </w:p>
+        <w:p>
+          <w:pPr>
+            <w:pStyle w:val="Verzeichnis2"/>
+            <w:rPr>
+              <w:rFonts w:asciiTheme="minorHAnsi" w:eastAsiaTheme="minorEastAsia" w:hAnsiTheme="minorHAnsi" w:cstheme="minorBidi"/>
+              <w:bCs w:val="0"/>
+              <w:noProof/>
+              <w:color w:val="auto"/>
+              <w:kern w:val="0"/>
+            </w:rPr>
+          </w:pPr>
+          <w:hyperlink w:anchor="_Toc498510150" w:history="1">
+            <w:r>
+              <w:rPr>
+                <w:rStyle w:val="Hyperlink"/>
+                <w:noProof/>
+              </w:rPr>
+              <w:t>8.1</w:t>
+            </w:r>
+            <w:r>
+              <w:rPr>
+                <w:rFonts w:asciiTheme="minorHAnsi" w:eastAsiaTheme="minorEastAsia" w:hAnsiTheme="minorHAnsi" w:cstheme="minorBidi"/>
+                <w:bCs w:val="0"/>
+                <w:noProof/>
+                <w:color w:val="auto"/>
+                <w:kern w:val="0"/>
+              </w:rPr>
+              <w:tab/>
+            </w:r>
+            <w:r>
+              <w:rPr>
+                <w:rStyle w:val="Hyperlink"/>
+                <w:noProof/>
+              </w:rPr>
+              <w:t>GUI-Designe</w:t>
+            </w:r>
+            <w:r>
+              <w:rPr>
+                <w:noProof/>
+                <w:webHidden/>
+              </w:rPr>
+              <w:tab/>
+            </w:r>
+            <w:r>
+              <w:rPr>
+                <w:noProof/>
+                <w:webHidden/>
+              </w:rPr>
+              <w:fldChar w:fldCharType="begin"/>
+            </w:r>
+            <w:r>
+              <w:rPr>
+                <w:noProof/>
+                <w:webHidden/>
+              </w:rPr>
+              <w:instrText xml:space="preserve"> PAGEREF _Toc498510150 \h </w:instrText>
+            </w:r>
+            <w:r>
+              <w:rPr>
+                <w:noProof/>
+                <w:webHidden/>
+              </w:rPr>
+            </w:r>
+            <w:r>
+              <w:rPr>
+                <w:noProof/>
+                <w:webHidden/>
+              </w:rPr>
+              <w:fldChar w:fldCharType="separate"/>
+            </w:r>
+            <w:r>
+              <w:rPr>
+                <w:noProof/>
+                <w:webHidden/>
+              </w:rPr>
+              <w:t>5</w:t>
+            </w:r>
+            <w:r>
+              <w:rPr>
+                <w:noProof/>
+                <w:webHidden/>
+              </w:rPr>
+              <w:fldChar w:fldCharType="end"/>
+            </w:r>
+          </w:hyperlink>
+        </w:p>
+        <w:p>
+          <w:pPr>
+            <w:pStyle w:val="Verzeichnis2"/>
+            <w:rPr>
+              <w:rFonts w:asciiTheme="minorHAnsi" w:eastAsiaTheme="minorEastAsia" w:hAnsiTheme="minorHAnsi" w:cstheme="minorBidi"/>
+              <w:bCs w:val="0"/>
+              <w:noProof/>
+              <w:color w:val="auto"/>
+              <w:kern w:val="0"/>
+            </w:rPr>
+          </w:pPr>
+          <w:hyperlink w:anchor="_Toc498510151" w:history="1">
+            <w:r>
+              <w:rPr>
+                <w:rStyle w:val="Hyperlink"/>
+                <w:noProof/>
+              </w:rPr>
+              <w:t>8.2</w:t>
+            </w:r>
+            <w:r>
+              <w:rPr>
+                <w:rFonts w:asciiTheme="minorHAnsi" w:eastAsiaTheme="minorEastAsia" w:hAnsiTheme="minorHAnsi" w:cstheme="minorBidi"/>
+                <w:bCs w:val="0"/>
+                <w:noProof/>
+                <w:color w:val="auto"/>
+                <w:kern w:val="0"/>
+              </w:rPr>
+              <w:tab/>
+            </w:r>
+            <w:r>
+              <w:rPr>
+                <w:rStyle w:val="Hyperlink"/>
+                <w:noProof/>
+              </w:rPr>
+              <w:t>UML-Diagramme</w:t>
+            </w:r>
+            <w:r>
+              <w:rPr>
+                <w:noProof/>
+                <w:webHidden/>
+              </w:rPr>
+              <w:tab/>
+            </w:r>
+            <w:r>
+              <w:rPr>
+                <w:noProof/>
+                <w:webHidden/>
+              </w:rPr>
+              <w:fldChar w:fldCharType="begin"/>
+            </w:r>
+            <w:r>
+              <w:rPr>
+                <w:noProof/>
+                <w:webHidden/>
+              </w:rPr>
+              <w:instrText xml:space="preserve"> PAGEREF _Toc498510151 \h </w:instrText>
+            </w:r>
+            <w:r>
+              <w:rPr>
+                <w:noProof/>
+                <w:webHidden/>
+              </w:rPr>
+            </w:r>
+            <w:r>
+              <w:rPr>
+                <w:noProof/>
+                <w:webHidden/>
+              </w:rPr>
+              <w:fldChar w:fldCharType="separate"/>
+            </w:r>
+            <w:r>
+              <w:rPr>
+                <w:noProof/>
+                <w:webHidden/>
+              </w:rPr>
+              <w:t>5</w:t>
             </w:r>
             <w:r>
               <w:rPr>
@@ -1655,13 +1849,13 @@
               <w:color w:val="auto"/>
             </w:rPr>
           </w:pPr>
-          <w:hyperlink w:anchor="_Toc487094882" w:history="1">
+          <w:hyperlink w:anchor="_Toc498510152" w:history="1">
             <w:r>
               <w:rPr>
                 <w:rStyle w:val="Hyperlink"/>
                 <w:noProof/>
               </w:rPr>
-              <w:t>2.4.3</w:t>
+              <w:t>8.2.1</w:t>
             </w:r>
             <w:r>
               <w:rPr>
@@ -1678,7 +1872,7 @@
                 <w:rStyle w:val="Hyperlink"/>
                 <w:noProof/>
               </w:rPr>
-              <w:t>Payment Details</w:t>
+              <w:t>Klassendiagramm</w:t>
             </w:r>
             <w:r>
               <w:rPr>
@@ -1699,7 +1893,7 @@
                 <w:noProof/>
                 <w:webHidden/>
               </w:rPr>
-              <w:instrText xml:space="preserve"> PAGEREF _Toc487094882 \h </w:instrText>
+              <w:instrText xml:space="preserve"> PAGEREF _Toc498510152 \h </w:instrText>
             </w:r>
             <w:r>
               <w:rPr>
@@ -1719,7 +1913,7 @@
                 <w:noProof/>
                 <w:webHidden/>
               </w:rPr>
-              <w:t>11</w:t>
+              <w:t>5</w:t>
             </w:r>
             <w:r>
               <w:rPr>
@@ -1741,12 +1935,12 @@
               <w:kern w:val="0"/>
             </w:rPr>
           </w:pPr>
-          <w:hyperlink w:anchor="_Toc487094883" w:history="1">
+          <w:hyperlink w:anchor="_Toc498510153" w:history="1">
             <w:r>
               <w:rPr>
                 <w:rStyle w:val="Hyperlink"/>
               </w:rPr>
-              <w:t>3</w:t>
+              <w:t>9</w:t>
             </w:r>
             <w:r>
               <w:rPr>
@@ -1762,7 +1956,7 @@
               <w:rPr>
                 <w:rStyle w:val="Hyperlink"/>
               </w:rPr>
-              <w:t>Camt.053/Camt.054</w:t>
+              <w:t>Schnittstellenbeschrieb</w:t>
             </w:r>
             <w:r>
               <w:rPr>
@@ -1780,7 +1974,7 @@
               <w:rPr>
                 <w:webHidden/>
               </w:rPr>
-              <w:instrText xml:space="preserve"> PAGEREF _Toc487094883 \h </w:instrText>
+              <w:instrText xml:space="preserve"> PAGEREF _Toc498510153 \h </w:instrText>
             </w:r>
             <w:r>
               <w:rPr>
@@ -1797,7 +1991,7 @@
               <w:rPr>
                 <w:webHidden/>
               </w:rPr>
-              <w:t>12</w:t>
+              <w:t>5</w:t>
             </w:r>
             <w:r>
               <w:rPr>
@@ -1818,13 +2012,13 @@
               <w:kern w:val="0"/>
             </w:rPr>
           </w:pPr>
-          <w:hyperlink w:anchor="_Toc487094884" w:history="1">
+          <w:hyperlink w:anchor="_Toc498510154" w:history="1">
             <w:r>
               <w:rPr>
                 <w:rStyle w:val="Hyperlink"/>
                 <w:noProof/>
               </w:rPr>
-              <w:t>4</w:t>
+              <w:t>9.1</w:t>
             </w:r>
             <w:r>
               <w:rPr>
@@ -1841,7 +2035,7 @@
                 <w:rStyle w:val="Hyperlink"/>
                 <w:noProof/>
               </w:rPr>
-              <w:t>Ausgangslage</w:t>
+              <w:t>Benutzersicht</w:t>
             </w:r>
             <w:r>
               <w:rPr>
@@ -1862,7 +2056,7 @@
                 <w:noProof/>
                 <w:webHidden/>
               </w:rPr>
-              <w:instrText xml:space="preserve"> PAGEREF _Toc487094884 \h </w:instrText>
+              <w:instrText xml:space="preserve"> PAGEREF _Toc498510154 \h </w:instrText>
             </w:r>
             <w:r>
               <w:rPr>
@@ -1882,7 +2076,7 @@
                 <w:noProof/>
                 <w:webHidden/>
               </w:rPr>
-              <w:t>12</w:t>
+              <w:t>5</w:t>
             </w:r>
             <w:r>
               <w:rPr>
@@ -1904,13 +2098,13 @@
               <w:kern w:val="0"/>
             </w:rPr>
           </w:pPr>
-          <w:hyperlink w:anchor="_Toc487094885" w:history="1">
+          <w:hyperlink w:anchor="_Toc498510155" w:history="1">
             <w:r>
               <w:rPr>
                 <w:rStyle w:val="Hyperlink"/>
                 <w:noProof/>
               </w:rPr>
-              <w:t>5</w:t>
+              <w:t>9.2</w:t>
             </w:r>
             <w:r>
               <w:rPr>
@@ -1927,7 +2121,7 @@
                 <w:rStyle w:val="Hyperlink"/>
                 <w:noProof/>
               </w:rPr>
-              <w:t>Schnittstellenbeschrieb</w:t>
+              <w:t>Code</w:t>
             </w:r>
             <w:r>
               <w:rPr>
@@ -1948,7 +2142,7 @@
                 <w:noProof/>
                 <w:webHidden/>
               </w:rPr>
-              <w:instrText xml:space="preserve"> PAGEREF _Toc487094885 \h </w:instrText>
+              <w:instrText xml:space="preserve"> PAGEREF _Toc498510155 \h </w:instrText>
             </w:r>
             <w:r>
               <w:rPr>
@@ -1968,7 +2162,7 @@
                 <w:noProof/>
                 <w:webHidden/>
               </w:rPr>
-              <w:t>13</w:t>
+              <w:t>7</w:t>
             </w:r>
             <w:r>
               <w:rPr>
@@ -1981,352 +2175,75 @@
         </w:p>
         <w:p>
           <w:pPr>
-            <w:pStyle w:val="Verzeichnis3"/>
-            <w:tabs>
-              <w:tab w:val="left" w:pos="1446"/>
-            </w:tabs>
+            <w:pStyle w:val="Verzeichnis1"/>
             <w:rPr>
               <w:rFonts w:asciiTheme="minorHAnsi" w:eastAsiaTheme="minorEastAsia" w:hAnsiTheme="minorHAnsi" w:cstheme="minorBidi"/>
+              <w:b w:val="0"/>
               <w:bCs w:val="0"/>
-              <w:iCs w:val="0"/>
-              <w:noProof/>
               <w:color w:val="auto"/>
+              <w:kern w:val="0"/>
             </w:rPr>
           </w:pPr>
-          <w:hyperlink w:anchor="_Toc487094886" w:history="1">
+          <w:hyperlink w:anchor="_Toc498510156" w:history="1">
             <w:r>
               <w:rPr>
                 <w:rStyle w:val="Hyperlink"/>
-                <w:noProof/>
-              </w:rPr>
-              <w:t>5.1.1</w:t>
+              </w:rPr>
+              <w:t>10</w:t>
             </w:r>
             <w:r>
               <w:rPr>
                 <w:rFonts w:asciiTheme="minorHAnsi" w:eastAsiaTheme="minorEastAsia" w:hAnsiTheme="minorHAnsi" w:cstheme="minorBidi"/>
+                <w:b w:val="0"/>
                 <w:bCs w:val="0"/>
-                <w:iCs w:val="0"/>
-                <w:noProof/>
                 <w:color w:val="auto"/>
+                <w:kern w:val="0"/>
               </w:rPr>
               <w:tab/>
             </w:r>
             <w:r>
               <w:rPr>
                 <w:rStyle w:val="Hyperlink"/>
-                <w:noProof/>
-              </w:rPr>
-              <w:t>Einrichtung</w:t>
-            </w:r>
-            <w:r>
-              <w:rPr>
-                <w:noProof/>
+              </w:rPr>
+              <w:t>DTA Setup</w:t>
+            </w:r>
+            <w:r>
+              <w:rPr>
                 <w:webHidden/>
               </w:rPr>
               <w:tab/>
             </w:r>
             <w:r>
               <w:rPr>
-                <w:noProof/>
                 <w:webHidden/>
               </w:rPr>
               <w:fldChar w:fldCharType="begin"/>
             </w:r>
             <w:r>
               <w:rPr>
-                <w:noProof/>
-                <w:webHidden/>
-              </w:rPr>
-              <w:instrText xml:space="preserve"> PAGEREF _Toc487094886 \h </w:instrText>
-            </w:r>
-            <w:r>
-              <w:rPr>
-                <w:noProof/>
-                <w:webHidden/>
-              </w:rPr>
-            </w:r>
-            <w:r>
-              <w:rPr>
-                <w:noProof/>
+                <w:webHidden/>
+              </w:rPr>
+              <w:instrText xml:space="preserve"> PAGEREF _Toc498510156 \h </w:instrText>
+            </w:r>
+            <w:r>
+              <w:rPr>
+                <w:webHidden/>
+              </w:rPr>
+            </w:r>
+            <w:r>
+              <w:rPr>
                 <w:webHidden/>
               </w:rPr>
               <w:fldChar w:fldCharType="separate"/>
             </w:r>
             <w:r>
               <w:rPr>
-                <w:noProof/>
-                <w:webHidden/>
-              </w:rPr>
-              <w:t>13</w:t>
-            </w:r>
-            <w:r>
-              <w:rPr>
-                <w:noProof/>
-                <w:webHidden/>
-              </w:rPr>
-              <w:fldChar w:fldCharType="end"/>
-            </w:r>
-          </w:hyperlink>
-        </w:p>
-        <w:p>
-          <w:pPr>
-            <w:pStyle w:val="Verzeichnis3"/>
-            <w:tabs>
-              <w:tab w:val="left" w:pos="1446"/>
-            </w:tabs>
-            <w:rPr>
-              <w:rFonts w:asciiTheme="minorHAnsi" w:eastAsiaTheme="minorEastAsia" w:hAnsiTheme="minorHAnsi" w:cstheme="minorBidi"/>
-              <w:bCs w:val="0"/>
-              <w:iCs w:val="0"/>
-              <w:noProof/>
-              <w:color w:val="auto"/>
-            </w:rPr>
-          </w:pPr>
-          <w:hyperlink w:anchor="_Toc487094887" w:history="1">
-            <w:r>
-              <w:rPr>
-                <w:rStyle w:val="Hyperlink"/>
-                <w:noProof/>
-              </w:rPr>
-              <w:t>5.2</w:t>
-            </w:r>
-            <w:r>
-              <w:rPr>
-                <w:rFonts w:asciiTheme="minorHAnsi" w:eastAsiaTheme="minorEastAsia" w:hAnsiTheme="minorHAnsi" w:cstheme="minorBidi"/>
-                <w:bCs w:val="0"/>
-                <w:iCs w:val="0"/>
-                <w:noProof/>
-                <w:color w:val="auto"/>
-              </w:rPr>
-              <w:tab/>
-            </w:r>
-            <w:r>
-              <w:rPr>
-                <w:rStyle w:val="Hyperlink"/>
-                <w:noProof/>
-              </w:rPr>
-              <w:t>Benutzersicht</w:t>
-            </w:r>
-            <w:r>
-              <w:rPr>
-                <w:noProof/>
-                <w:webHidden/>
-              </w:rPr>
-              <w:tab/>
-            </w:r>
-            <w:r>
-              <w:rPr>
-                <w:noProof/>
-                <w:webHidden/>
-              </w:rPr>
-              <w:fldChar w:fldCharType="begin"/>
-            </w:r>
-            <w:r>
-              <w:rPr>
-                <w:noProof/>
-                <w:webHidden/>
-              </w:rPr>
-              <w:instrText xml:space="preserve"> PAGEREF _Toc487094887 \h </w:instrText>
-            </w:r>
-            <w:r>
-              <w:rPr>
-                <w:noProof/>
-                <w:webHidden/>
-              </w:rPr>
-            </w:r>
-            <w:r>
-              <w:rPr>
-                <w:noProof/>
-                <w:webHidden/>
-              </w:rPr>
-              <w:fldChar w:fldCharType="separate"/>
-            </w:r>
-            <w:r>
-              <w:rPr>
-                <w:noProof/>
-                <w:webHidden/>
-              </w:rPr>
-              <w:t>13</w:t>
-            </w:r>
-            <w:r>
-              <w:rPr>
-                <w:noProof/>
-                <w:webHidden/>
-              </w:rPr>
-              <w:fldChar w:fldCharType="end"/>
-            </w:r>
-          </w:hyperlink>
-        </w:p>
-        <w:p>
-          <w:pPr>
-            <w:pStyle w:val="Verzeichnis3"/>
-            <w:tabs>
-              <w:tab w:val="left" w:pos="1446"/>
-            </w:tabs>
-            <w:rPr>
-              <w:rFonts w:asciiTheme="minorHAnsi" w:eastAsiaTheme="minorEastAsia" w:hAnsiTheme="minorHAnsi" w:cstheme="minorBidi"/>
-              <w:bCs w:val="0"/>
-              <w:iCs w:val="0"/>
-              <w:noProof/>
-              <w:color w:val="auto"/>
-            </w:rPr>
-          </w:pPr>
-          <w:hyperlink w:anchor="_Toc487094888" w:history="1">
-            <w:r>
-              <w:rPr>
-                <w:rStyle w:val="Hyperlink"/>
-                <w:noProof/>
-              </w:rPr>
-              <w:t>5.3</w:t>
-            </w:r>
-            <w:r>
-              <w:rPr>
-                <w:rFonts w:asciiTheme="minorHAnsi" w:eastAsiaTheme="minorEastAsia" w:hAnsiTheme="minorHAnsi" w:cstheme="minorBidi"/>
-                <w:bCs w:val="0"/>
-                <w:iCs w:val="0"/>
-                <w:noProof/>
-                <w:color w:val="auto"/>
-              </w:rPr>
-              <w:tab/>
-            </w:r>
-            <w:r>
-              <w:rPr>
-                <w:rStyle w:val="Hyperlink"/>
-                <w:noProof/>
-              </w:rPr>
-              <w:t>Code</w:t>
-            </w:r>
-            <w:r>
-              <w:rPr>
-                <w:noProof/>
-                <w:webHidden/>
-              </w:rPr>
-              <w:tab/>
-            </w:r>
-            <w:r>
-              <w:rPr>
-                <w:noProof/>
-                <w:webHidden/>
-              </w:rPr>
-              <w:fldChar w:fldCharType="begin"/>
-            </w:r>
-            <w:r>
-              <w:rPr>
-                <w:noProof/>
-                <w:webHidden/>
-              </w:rPr>
-              <w:instrText xml:space="preserve"> PAGEREF _Toc487094888 \h </w:instrText>
-            </w:r>
-            <w:r>
-              <w:rPr>
-                <w:noProof/>
-                <w:webHidden/>
-              </w:rPr>
-            </w:r>
-            <w:r>
-              <w:rPr>
-                <w:noProof/>
-                <w:webHidden/>
-              </w:rPr>
-              <w:fldChar w:fldCharType="separate"/>
-            </w:r>
-            <w:r>
-              <w:rPr>
-                <w:noProof/>
-                <w:webHidden/>
-              </w:rPr>
-              <w:t>14</w:t>
-            </w:r>
-            <w:r>
-              <w:rPr>
-                <w:noProof/>
-                <w:webHidden/>
-              </w:rPr>
-              <w:fldChar w:fldCharType="end"/>
-            </w:r>
-          </w:hyperlink>
-        </w:p>
-        <w:p>
-          <w:pPr>
-            <w:pStyle w:val="Verzeichnis4"/>
-            <w:tabs>
-              <w:tab w:val="left" w:pos="2125"/>
-            </w:tabs>
-            <w:rPr>
-              <w:rFonts w:asciiTheme="minorHAnsi" w:eastAsiaTheme="minorEastAsia" w:hAnsiTheme="minorHAnsi" w:cstheme="minorBidi"/>
-              <w:bCs w:val="0"/>
-              <w:noProof/>
-              <w:color w:val="auto"/>
-            </w:rPr>
-          </w:pPr>
-          <w:hyperlink w:anchor="_Toc487094889" w:history="1">
-            <w:r>
-              <w:rPr>
-                <w:rStyle w:val="Hyperlink"/>
-                <w:noProof/>
-              </w:rPr>
-              <w:t>5.3.1</w:t>
-            </w:r>
-            <w:r>
-              <w:rPr>
-                <w:rFonts w:asciiTheme="minorHAnsi" w:eastAsiaTheme="minorEastAsia" w:hAnsiTheme="minorHAnsi" w:cstheme="minorBidi"/>
-                <w:bCs w:val="0"/>
-                <w:noProof/>
-                <w:color w:val="auto"/>
-              </w:rPr>
-              <w:tab/>
-            </w:r>
-            <w:r>
-              <w:rPr>
-                <w:rStyle w:val="Hyperlink"/>
-                <w:noProof/>
-              </w:rPr>
-              <w:t>Ablauf</w:t>
-            </w:r>
-            <w:r>
-              <w:rPr>
-                <w:noProof/>
-                <w:webHidden/>
-              </w:rPr>
-              <w:tab/>
-            </w:r>
-            <w:r>
-              <w:rPr>
-                <w:noProof/>
-                <w:webHidden/>
-              </w:rPr>
-              <w:fldChar w:fldCharType="begin"/>
-            </w:r>
-            <w:r>
-              <w:rPr>
-                <w:noProof/>
-                <w:webHidden/>
-              </w:rPr>
-              <w:instrText xml:space="preserve"> PAGEREF _Toc487094889 \h </w:instrText>
-            </w:r>
-            <w:r>
-              <w:rPr>
-                <w:noProof/>
-                <w:webHidden/>
-              </w:rPr>
-            </w:r>
-            <w:r>
-              <w:rPr>
-                <w:noProof/>
-                <w:webHidden/>
-              </w:rPr>
-              <w:fldChar w:fldCharType="separate"/>
-            </w:r>
-            <w:r>
-              <w:rPr>
-                <w:noProof/>
-                <w:webHidden/>
-              </w:rPr>
-              <w:t>15</w:t>
-            </w:r>
-            <w:r>
-              <w:rPr>
-                <w:noProof/>
+                <w:webHidden/>
+              </w:rPr>
+              <w:t>7</w:t>
+            </w:r>
+            <w:r>
+              <w:rPr>
                 <w:webHidden/>
               </w:rPr>
               <w:fldChar w:fldCharType="end"/>
@@ -2353,108 +2270,197 @@
       <w:pPr>
         <w:pStyle w:val="berschrift1"/>
       </w:pPr>
-      <w:bookmarkStart w:id="2" w:name="_Toc487094867"/>
+      <w:bookmarkStart w:id="2" w:name="_Toc498510134"/>
       <w:r>
-        <w:t>Pain.001</w:t>
+        <w:t>Einleitung</w:t>
       </w:r>
       <w:bookmarkEnd w:id="2"/>
     </w:p>
     <w:p>
-      <w:pPr>
-        <w:pStyle w:val="berschrift2"/>
-      </w:pPr>
       <w:r>
-        <w:t>Einleitung</w:t>
+        <w:t xml:space="preserve">Im ÜK Modul 318 behandeln wir die Themen Analysieren und objektbasiert programmieren mit Komponenten. Im Verlauf des Kurses haben wir den Auftrag bekommen eine Lösung für einen fiktiven Kunden zu erstellen. Dieses Dokument dient als Dokumentation des Kurses / des Projektes. Es soll eine Zusammenfassung von Dokumentation, Benutzerhandbuch, Projektkonzept, Richtlinien und  Hintergrundinformationen sein. Das Dokument richtet sich </w:t>
+      </w:r>
+      <w:r>
+        <w:lastRenderedPageBreak/>
+        <w:t>an Entwickler, End-User und 3t Personen. Die Abschnitte werden separat eingeleitet und in der Einleitung spezifisch an eine Lesergruppe gerichtet werden</w:t>
+      </w:r>
+      <w:r>
+        <w:t>.</w:t>
       </w:r>
     </w:p>
     <w:p>
       <w:pPr>
-        <w:pStyle w:val="berschrift2"/>
-      </w:pPr>
-      <w:bookmarkStart w:id="3" w:name="_Toc487094868"/>
+        <w:pStyle w:val="berschrift1"/>
+      </w:pPr>
+      <w:bookmarkStart w:id="3" w:name="_Toc498510135"/>
       <w:r>
         <w:t>Ausgangslage</w:t>
       </w:r>
       <w:bookmarkEnd w:id="3"/>
     </w:p>
     <w:p>
+      <w:pPr>
+        <w:pStyle w:val="berschrift1"/>
+      </w:pPr>
+      <w:bookmarkStart w:id="4" w:name="_Toc498510136"/>
       <w:r>
-        <w:t>Die Boss Info AG stellt für Kunden mit Versionen die älter als 2013</w:t>
+        <w:t>Der Kunde «</w:t>
+      </w:r>
+      <w:proofErr w:type="spellStart"/>
+      <w:r>
+        <w:t>Traveller</w:t>
+      </w:r>
+      <w:proofErr w:type="spellEnd"/>
+      <w:r>
+        <w:t>» ist mit folgenden Anforderungen zur Firma «</w:t>
       </w:r>
       <w:r>
-        <w:t xml:space="preserve"> R</w:t>
+        <w:t>Boss Info AG</w:t>
       </w:r>
       <w:r>
-        <w:t>2 sind eine Lösung im Bereich Überweisungen (</w:t>
+        <w:t>» gekommen:</w:t>
+      </w:r>
+      <w:bookmarkEnd w:id="4"/>
+    </w:p>
+    <w:p>
+      <w:pPr>
+        <w:pStyle w:val="Listenabsatz"/>
+        <w:numPr>
+          <w:ilvl w:val="0"/>
+          <w:numId w:val="50"/>
+        </w:numPr>
+      </w:pPr>
+      <w:r>
+        <w:t>Desktop-Anwendung welche folgende Punkte erfüllt:</w:t>
+      </w:r>
+    </w:p>
+    <w:p>
+      <w:pPr>
+        <w:pStyle w:val="Listenabsatz"/>
+        <w:numPr>
+          <w:ilvl w:val="1"/>
+          <w:numId w:val="50"/>
+        </w:numPr>
+      </w:pPr>
+      <w:r>
+        <w:t>Anhand von Start/End-Station einen Fahrplan abrufen.</w:t>
+      </w:r>
+    </w:p>
+    <w:p>
+      <w:pPr>
+        <w:pStyle w:val="Listenabsatz"/>
+        <w:numPr>
+          <w:ilvl w:val="1"/>
+          <w:numId w:val="50"/>
+        </w:numPr>
+      </w:pPr>
+      <w:r>
+        <w:t>Anhand einer Station eine Abfahrtstafel abrufen.</w:t>
+      </w:r>
+    </w:p>
+    <w:p>
+      <w:pPr>
+        <w:pStyle w:val="Listenabsatz"/>
+        <w:numPr>
+          <w:ilvl w:val="1"/>
+          <w:numId w:val="50"/>
+        </w:numPr>
+      </w:pPr>
+      <w:r>
+        <w:t>Standort anzeigen anhand des Stationsname</w:t>
+      </w:r>
+    </w:p>
+    <w:p>
+      <w:pPr>
+        <w:pStyle w:val="Listenabsatz"/>
+        <w:numPr>
+          <w:ilvl w:val="1"/>
+          <w:numId w:val="50"/>
+        </w:numPr>
+      </w:pPr>
+      <w:r>
+        <w:t>Abgerufene Resultate verbreiten über E-Mail.</w:t>
+      </w:r>
+    </w:p>
+    <w:p>
+      <w:pPr>
+        <w:pStyle w:val="Listenabsatz"/>
+        <w:numPr>
+          <w:ilvl w:val="1"/>
+          <w:numId w:val="50"/>
+        </w:numPr>
+      </w:pPr>
+      <w:r>
+        <w:t>Stationen suche anhand von Koordinaten/Ortsangaben.</w:t>
+      </w:r>
+    </w:p>
+    <w:p>
+      <w:r>
+        <w:t>Die Anforderungen werden durch den Kunden in verschieden Prioritäten eingeteilt.</w:t>
+      </w:r>
+    </w:p>
+    <w:p/>
+    <w:p>
+      <w:pPr>
+        <w:pStyle w:val="berschrift1"/>
+      </w:pPr>
+      <w:bookmarkStart w:id="5" w:name="_Toc498510137"/>
+      <w:r>
+        <w:t>Ziel</w:t>
+      </w:r>
+      <w:bookmarkEnd w:id="5"/>
+    </w:p>
+    <w:p>
+      <w:r>
+        <w:t>Der Kunde soll bis 21.11.2017 ein</w:t>
       </w:r>
       <w:r>
-        <w:t>«</w:t>
-      </w:r>
-      <w:r>
-        <w:t>pain.001</w:t>
-      </w:r>
-      <w:r>
-        <w:t>»</w:t>
-      </w:r>
-      <w:r>
-        <w:t>)</w:t>
-      </w:r>
-      <w:r>
-        <w:t xml:space="preserve"> bereit</w:t>
-      </w:r>
-      <w:r>
-        <w:t xml:space="preserve">. Das Ziel ist eine funktionierende Lösung zur Erstellung von </w:t>
-      </w:r>
-      <w:r>
-        <w:t>«p</w:t>
-      </w:r>
-      <w:r>
-        <w:t>ain.001</w:t>
-      </w:r>
-      <w:r>
-        <w:t>»</w:t>
+        <w:t>en</w:t>
       </w:r>
       <w:r>
         <w:t xml:space="preserve"> </w:t>
       </w:r>
       <w:r>
-        <w:t>Dokumenten, welche einfach bei allen Versionen eingeführt werden kann und keine neu</w:t>
+        <w:t xml:space="preserve">ersten </w:t>
       </w:r>
       <w:r>
-        <w:t>en Objekte verwendet</w:t>
+        <w:t xml:space="preserve">funktionsfähigen </w:t>
       </w:r>
       <w:r>
-        <w:t>.</w:t>
-      </w:r>
-      <w:r>
-        <w:t xml:space="preserve"> In diesem Dokument werde ich beschreiben wie die Lösung aufgebaut ist, </w:t>
-      </w:r>
-      <w:r>
-        <w:t>was die Schnittstelle macht und wie sie konfiguriert werden muss.</w:t>
+        <w:t>Prototyp erhalten. Der Prototyp soll ohne Entwicklerumgebung startbar sein. Die Basis soll in C# für Windows-Betriebssysteme entwickelt werden. Das Ziel ist das im Prototyp alle Anforderungen der Priorität 1 abgebildet sind. Alle weitern Anforderungen sind nicht erfolgskritisch für die Umsetzung des Prototypen.</w:t>
       </w:r>
     </w:p>
     <w:p/>
     <w:p>
       <w:pPr>
-        <w:pStyle w:val="berschrift2"/>
-      </w:pPr>
+        <w:pStyle w:val="berschrift1"/>
+      </w:pPr>
+      <w:bookmarkStart w:id="6" w:name="_Toc498510138"/>
       <w:r>
-        <w:lastRenderedPageBreak/>
-        <w:t>Ziel</w:t>
+        <w:t>Richtlinien und Informationen</w:t>
+      </w:r>
+      <w:bookmarkEnd w:id="6"/>
+    </w:p>
+    <w:p>
+      <w:r>
+        <w:t>Dieser Abschnitt richtet sich an Entwickler welche die Applikation  erweitern/ kontrollieren wollen. Im Abschnitt werden Richtlinien für die Qualität der Entwicklung hinterlegt, sowie weitere hilfreiche Informationen zum Entwicklungsablauf.</w:t>
       </w:r>
     </w:p>
     <w:p>
       <w:pPr>
         <w:pStyle w:val="berschrift2"/>
       </w:pPr>
+      <w:bookmarkStart w:id="7" w:name="_Toc498510139"/>
       <w:r>
         <w:t>Entwicklerrichtlinien</w:t>
       </w:r>
+      <w:bookmarkEnd w:id="7"/>
     </w:p>
     <w:p>
       <w:pPr>
         <w:pStyle w:val="berschrift3"/>
       </w:pPr>
+      <w:bookmarkStart w:id="8" w:name="_Toc498510140"/>
       <w:proofErr w:type="spellStart"/>
       <w:r>
         <w:t>Naming</w:t>
@@ -2467,6 +2473,7 @@
       <w:r>
         <w:t>Conventions</w:t>
       </w:r>
+      <w:bookmarkEnd w:id="8"/>
       <w:proofErr w:type="spellEnd"/>
     </w:p>
     <w:p>
@@ -2489,6 +2496,7 @@
     </w:p>
     <w:p>
       <w:r>
+        <w:lastRenderedPageBreak/>
         <w:t xml:space="preserve">Klassen werden Klassenname </w:t>
       </w:r>
       <w:proofErr w:type="spellStart"/>
@@ -2578,10 +2586,12 @@
       <w:pPr>
         <w:pStyle w:val="berschrift3"/>
       </w:pPr>
+      <w:bookmarkStart w:id="9" w:name="_Toc498510141"/>
       <w:proofErr w:type="spellStart"/>
       <w:r>
         <w:t>Declaration</w:t>
       </w:r>
+      <w:bookmarkEnd w:id="9"/>
       <w:proofErr w:type="spellEnd"/>
     </w:p>
     <w:p>
@@ -2602,9 +2612,11 @@
       <w:pPr>
         <w:pStyle w:val="berschrift3"/>
       </w:pPr>
+      <w:bookmarkStart w:id="10" w:name="_Toc498510142"/>
       <w:r>
         <w:t>Comments</w:t>
       </w:r>
+      <w:bookmarkEnd w:id="10"/>
     </w:p>
     <w:p>
       <w:r>
@@ -2622,10 +2634,7 @@
         <w:t xml:space="preserve"> </w:t>
       </w:r>
       <w:r>
-        <w:t>Laufnummer</w:t>
-      </w:r>
-      <w:r>
-        <w:t xml:space="preserve"> und //++Laufnummer für mehrzeilige Anpassungen.</w:t>
+        <w:t>Laufnummer und //++Laufnummer für mehrzeilige Anpassungen.</w:t>
       </w:r>
     </w:p>
     <w:p>
@@ -2662,6 +2671,7 @@
       <w:pPr>
         <w:pStyle w:val="berschrift3"/>
       </w:pPr>
+      <w:bookmarkStart w:id="11" w:name="_Toc498510143"/>
       <w:r>
         <w:t xml:space="preserve">Statements (New Lines, </w:t>
       </w:r>
@@ -2673,6 +2683,7 @@
       <w:r>
         <w:t>)</w:t>
       </w:r>
+      <w:bookmarkEnd w:id="11"/>
     </w:p>
     <w:p>
       <w:r>
@@ -2689,28 +2700,43 @@
     </w:p>
     <w:p/>
     <w:p>
-      <w:proofErr w:type="spellStart"/>
+      <w:pPr>
+        <w:rPr>
+          <w:lang w:val="fr-CH"/>
+        </w:rPr>
+      </w:pPr>
       <w:r>
-        <w:t>if</w:t>
-      </w:r>
-      <w:proofErr w:type="spellEnd"/>
-      <w:r>
-        <w:t xml:space="preserve"> (</w:t>
+        <w:rPr>
+          <w:lang w:val="fr-CH"/>
+        </w:rPr>
+        <w:t>if (</w:t>
       </w:r>
       <w:proofErr w:type="spellStart"/>
       <w:r>
+        <w:rPr>
+          <w:lang w:val="fr-CH"/>
+        </w:rPr>
         <w:t>Car_l</w:t>
       </w:r>
       <w:proofErr w:type="spellEnd"/>
       <w:r>
+        <w:rPr>
+          <w:lang w:val="fr-CH"/>
+        </w:rPr>
         <w:t xml:space="preserve"> == </w:t>
       </w:r>
       <w:proofErr w:type="spellStart"/>
       <w:r>
+        <w:rPr>
+          <w:lang w:val="fr-CH"/>
+        </w:rPr>
         <w:t>Bike_l</w:t>
       </w:r>
       <w:proofErr w:type="spellEnd"/>
       <w:r>
+        <w:rPr>
+          <w:lang w:val="fr-CH"/>
+        </w:rPr>
         <w:t>)</w:t>
       </w:r>
     </w:p>
@@ -2736,29 +2762,156 @@
       <w:r>
         <w:t>}</w:t>
       </w:r>
-      <w:bookmarkStart w:id="4" w:name="_GoBack"/>
-      <w:bookmarkEnd w:id="4"/>
+    </w:p>
+    <w:p/>
+    <w:p>
+      <w:pPr>
+        <w:pStyle w:val="berschrift1"/>
+      </w:pPr>
+      <w:bookmarkStart w:id="12" w:name="_Toc498510144"/>
+      <w:r>
+        <w:t>Anforderungen</w:t>
+      </w:r>
+      <w:bookmarkEnd w:id="12"/>
     </w:p>
     <w:p>
+      <w:r>
+        <w:t>Dieser Abschnitt behandelt die Anforderungen welche vom Kunden sowie 3t Personen an das Projekt gestellt werden.</w:t>
+      </w:r>
+    </w:p>
+    <w:p/>
+    <w:p>
       <w:pPr>
         <w:pStyle w:val="berschrift2"/>
       </w:pPr>
-      <w:bookmarkStart w:id="5" w:name="_Toc487094869"/>
+      <w:bookmarkStart w:id="13" w:name="_Toc498510145"/>
+      <w:r>
+        <w:lastRenderedPageBreak/>
+        <w:t>Anforderungen Kunde</w:t>
+      </w:r>
+      <w:bookmarkEnd w:id="13"/>
+    </w:p>
+    <w:p>
+      <w:pPr>
+        <w:pStyle w:val="berschrift3"/>
+      </w:pPr>
+      <w:bookmarkStart w:id="14" w:name="_Toc498510146"/>
+      <w:proofErr w:type="spellStart"/>
+      <w:r>
+        <w:t>Usecases</w:t>
+      </w:r>
+      <w:proofErr w:type="spellEnd"/>
+      <w:r>
+        <w:t xml:space="preserve"> des Kunden</w:t>
+      </w:r>
+      <w:bookmarkEnd w:id="14"/>
+    </w:p>
+    <w:p>
+      <w:r>
+        <w:t xml:space="preserve">Folgende </w:t>
+      </w:r>
+      <w:proofErr w:type="spellStart"/>
+      <w:r>
+        <w:t>Usecases</w:t>
+      </w:r>
+      <w:proofErr w:type="spellEnd"/>
+      <w:r>
+        <w:t xml:space="preserve"> wurden mit dem Kunden zusammen definiert:</w:t>
+      </w:r>
+    </w:p>
+    <w:p/>
+    <w:p>
+      <w:pPr>
+        <w:pStyle w:val="berschrift3"/>
+      </w:pPr>
+      <w:bookmarkStart w:id="15" w:name="_Toc498510147"/>
+      <w:r>
+        <w:t>Anforderungskatalog</w:t>
+      </w:r>
+      <w:bookmarkEnd w:id="15"/>
+    </w:p>
+    <w:p>
+      <w:r>
+        <w:t>Folgender Anforderungskatalog mit Prioritätenliste wurde erstellt:</w:t>
+      </w:r>
+    </w:p>
+    <w:p>
+      <w:pPr>
+        <w:pStyle w:val="berschrift2"/>
+      </w:pPr>
+      <w:bookmarkStart w:id="16" w:name="_Toc498510148"/>
+      <w:r>
+        <w:t>Anforderungen 3t Personen</w:t>
+      </w:r>
+      <w:bookmarkEnd w:id="16"/>
+    </w:p>
+    <w:p>
+      <w:pPr>
+        <w:pStyle w:val="berschrift1"/>
+      </w:pPr>
+      <w:bookmarkStart w:id="17" w:name="_Toc498510149"/>
+      <w:r>
+        <w:t>Designe</w:t>
+      </w:r>
+      <w:bookmarkEnd w:id="17"/>
+    </w:p>
+    <w:p>
+      <w:r>
+        <w:t>Dieser Abschnitt befasst sich mit der Planung des Designs der Applikation. Er richtet sich an Entwickler sowie 3t Personen welche sich für den Projektablauf interessieren.</w:t>
+      </w:r>
+    </w:p>
+    <w:p/>
+    <w:p>
+      <w:pPr>
+        <w:pStyle w:val="berschrift2"/>
+      </w:pPr>
+      <w:bookmarkStart w:id="18" w:name="_Toc498510150"/>
+      <w:r>
+        <w:t>GUI-Designe</w:t>
+      </w:r>
+      <w:bookmarkEnd w:id="18"/>
+    </w:p>
+    <w:p>
+      <w:pPr>
+        <w:pStyle w:val="berschrift2"/>
+      </w:pPr>
+      <w:bookmarkStart w:id="19" w:name="_Toc498510151"/>
+      <w:r>
+        <w:t>UML-Diagramme</w:t>
+      </w:r>
+      <w:bookmarkEnd w:id="19"/>
+    </w:p>
+    <w:p>
+      <w:pPr>
+        <w:pStyle w:val="berschrift3"/>
+      </w:pPr>
+      <w:bookmarkStart w:id="20" w:name="_Toc498510152"/>
+      <w:r>
+        <w:t>Klassendiagramm</w:t>
+      </w:r>
+      <w:bookmarkEnd w:id="20"/>
+    </w:p>
+    <w:p/>
+    <w:p>
+      <w:pPr>
+        <w:pStyle w:val="berschrift1"/>
+      </w:pPr>
+      <w:bookmarkStart w:id="21" w:name="_Toc498510153"/>
       <w:r>
         <w:lastRenderedPageBreak/>
         <w:t>Schnittstellenbeschrieb</w:t>
       </w:r>
-      <w:bookmarkEnd w:id="5"/>
+      <w:bookmarkEnd w:id="21"/>
     </w:p>
     <w:p>
       <w:pPr>
-        <w:pStyle w:val="berschrift3"/>
-      </w:pPr>
-      <w:bookmarkStart w:id="6" w:name="_Toc487094870"/>
+        <w:pStyle w:val="berschrift2"/>
+      </w:pPr>
+      <w:bookmarkStart w:id="22" w:name="_Toc498510154"/>
       <w:r>
         <w:t>Benutzersicht</w:t>
       </w:r>
-      <w:bookmarkEnd w:id="6"/>
+      <w:bookmarkEnd w:id="22"/>
     </w:p>
     <w:p>
       <w:r>
@@ -2829,7 +2982,7 @@
               </wp:anchor>
             </w:drawing>
           </mc:Choice>
-          <mc:Fallback>
+          <mc:Fallback xmlns:w16cid="http://schemas.microsoft.com/office/word/2016/wordml/cid" xmlns:am3d="http://schemas.microsoft.com/office/drawing/2017/model3d" xmlns:aink="http://schemas.microsoft.com/office/drawing/2016/ink" xmlns:cx8="http://schemas.microsoft.com/office/drawing/2016/5/14/chartex" xmlns:cx7="http://schemas.microsoft.com/office/drawing/2016/5/13/chartex" xmlns:cx6="http://schemas.microsoft.com/office/drawing/2016/5/12/chartex" xmlns:cx5="http://schemas.microsoft.com/office/drawing/2016/5/11/chartex" xmlns:cx4="http://schemas.microsoft.com/office/drawing/2016/5/10/chartex" xmlns:cx3="http://schemas.microsoft.com/office/drawing/2016/5/9/chartex" xmlns:cx2="http://schemas.microsoft.com/office/drawing/2015/10/21/chartex">
             <w:pict>
               <v:shapetype w14:anchorId="7FEA16A6" id="_x0000_t202" coordsize="21600,21600" o:spt="202" path="m,l,21600r21600,l21600,xe">
                 <v:stroke joinstyle="miter"/>
@@ -2918,7 +3071,7 @@
               </wp:anchor>
             </w:drawing>
           </mc:Choice>
-          <mc:Fallback>
+          <mc:Fallback xmlns:w16cid="http://schemas.microsoft.com/office/word/2016/wordml/cid" xmlns:am3d="http://schemas.microsoft.com/office/drawing/2017/model3d" xmlns:aink="http://schemas.microsoft.com/office/drawing/2016/ink" xmlns:cx8="http://schemas.microsoft.com/office/drawing/2016/5/14/chartex" xmlns:cx7="http://schemas.microsoft.com/office/drawing/2016/5/13/chartex" xmlns:cx6="http://schemas.microsoft.com/office/drawing/2016/5/12/chartex" xmlns:cx5="http://schemas.microsoft.com/office/drawing/2016/5/11/chartex" xmlns:cx4="http://schemas.microsoft.com/office/drawing/2016/5/10/chartex" xmlns:cx3="http://schemas.microsoft.com/office/drawing/2016/5/9/chartex" xmlns:cx2="http://schemas.microsoft.com/office/drawing/2015/10/21/chartex">
             <w:pict>
               <v:shape w14:anchorId="5FD30032" id="Textfeld 15" o:spid="_x0000_s1027" type="#_x0000_t202" style="position:absolute;margin-left:267.9pt;margin-top:60.65pt;width:32.25pt;height:24.2pt;z-index:251667456;visibility:visible;mso-wrap-style:square;mso-width-percent:0;mso-wrap-distance-left:9pt;mso-wrap-distance-top:0;mso-wrap-distance-right:9pt;mso-wrap-distance-bottom:0;mso-position-horizontal:absolute;mso-position-horizontal-relative:text;mso-position-vertical:absolute;mso-position-vertical-relative:text;mso-width-percent:0;mso-width-relative:margin;v-text-anchor:top" o:gfxdata="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" fillcolor="white [3201]" strokeweight=".5pt">
                 <v:textbox>
@@ -2998,7 +3151,7 @@
               </wp:anchor>
             </w:drawing>
           </mc:Choice>
-          <mc:Fallback>
+          <mc:Fallback xmlns:w16cid="http://schemas.microsoft.com/office/word/2016/wordml/cid" xmlns:am3d="http://schemas.microsoft.com/office/drawing/2017/model3d" xmlns:aink="http://schemas.microsoft.com/office/drawing/2016/ink" xmlns:cx8="http://schemas.microsoft.com/office/drawing/2016/5/14/chartex" xmlns:cx7="http://schemas.microsoft.com/office/drawing/2016/5/13/chartex" xmlns:cx6="http://schemas.microsoft.com/office/drawing/2016/5/12/chartex" xmlns:cx5="http://schemas.microsoft.com/office/drawing/2016/5/11/chartex" xmlns:cx4="http://schemas.microsoft.com/office/drawing/2016/5/10/chartex" xmlns:cx3="http://schemas.microsoft.com/office/drawing/2016/5/9/chartex" xmlns:cx2="http://schemas.microsoft.com/office/drawing/2015/10/21/chartex">
             <w:pict>
               <v:shapetype w14:anchorId="7B7131BC" id="_x0000_t32" coordsize="21600,21600" o:spt="32" o:oned="t" path="m,l21600,21600e" filled="f">
                 <v:path arrowok="t" fillok="f" o:connecttype="none"/>
@@ -3075,7 +3228,7 @@
               </wp:anchor>
             </w:drawing>
           </mc:Choice>
-          <mc:Fallback>
+          <mc:Fallback xmlns:w16cid="http://schemas.microsoft.com/office/word/2016/wordml/cid" xmlns:am3d="http://schemas.microsoft.com/office/drawing/2017/model3d" xmlns:aink="http://schemas.microsoft.com/office/drawing/2016/ink" xmlns:cx8="http://schemas.microsoft.com/office/drawing/2016/5/14/chartex" xmlns:cx7="http://schemas.microsoft.com/office/drawing/2016/5/13/chartex" xmlns:cx6="http://schemas.microsoft.com/office/drawing/2016/5/12/chartex" xmlns:cx5="http://schemas.microsoft.com/office/drawing/2016/5/11/chartex" xmlns:cx4="http://schemas.microsoft.com/office/drawing/2016/5/10/chartex" xmlns:cx3="http://schemas.microsoft.com/office/drawing/2016/5/9/chartex" xmlns:cx2="http://schemas.microsoft.com/office/drawing/2015/10/21/chartex">
             <w:pict>
               <v:shape w14:anchorId="450E009A" id="Gerade Verbindung mit Pfeil 11" o:spid="_x0000_s1026" type="#_x0000_t32" style="position:absolute;margin-left:140.6pt;margin-top:71.65pt;width:125pt;height:14.95pt;flip:x;z-index:251660288;visibility:visible;mso-wrap-style:square;mso-width-percent:0;mso-height-percent:0;mso-wrap-distance-left:9pt;mso-wrap-distance-top:0;mso-wrap-distance-right:9pt;mso-wrap-distance-bottom:0;mso-position-horizontal:absolute;mso-position-horizontal-relative:text;mso-position-vertical:absolute;mso-position-vertical-relative:text;mso-width-percent:0;mso-height-percent:0;mso-width-relative:margin;mso-height-relative:margin" o:gfxdata="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" strokecolor="#0f6fc6 [3204]" strokeweight="3pt">
                 <v:stroke endarrow="block"/>
@@ -3219,7 +3372,7 @@
               </wp:anchor>
             </w:drawing>
           </mc:Choice>
-          <mc:Fallback>
+          <mc:Fallback xmlns:w16cid="http://schemas.microsoft.com/office/word/2016/wordml/cid" xmlns:am3d="http://schemas.microsoft.com/office/drawing/2017/model3d" xmlns:aink="http://schemas.microsoft.com/office/drawing/2016/ink" xmlns:cx8="http://schemas.microsoft.com/office/drawing/2016/5/14/chartex" xmlns:cx7="http://schemas.microsoft.com/office/drawing/2016/5/13/chartex" xmlns:cx6="http://schemas.microsoft.com/office/drawing/2016/5/12/chartex" xmlns:cx5="http://schemas.microsoft.com/office/drawing/2016/5/11/chartex" xmlns:cx4="http://schemas.microsoft.com/office/drawing/2016/5/10/chartex" xmlns:cx3="http://schemas.microsoft.com/office/drawing/2016/5/9/chartex" xmlns:cx2="http://schemas.microsoft.com/office/drawing/2015/10/21/chartex">
             <w:pict>
               <v:shape w14:anchorId="752622EB" id="Textfeld 18" o:spid="_x0000_s1028" type="#_x0000_t202" style="position:absolute;margin-left:260.85pt;margin-top:77.15pt;width:32.25pt;height:24.2pt;z-index:251673600;visibility:visible;mso-wrap-style:square;mso-width-percent:0;mso-wrap-distance-left:9pt;mso-wrap-distance-top:0;mso-wrap-distance-right:9pt;mso-wrap-distance-bottom:0;mso-position-horizontal:absolute;mso-position-horizontal-relative:text;mso-position-vertical:absolute;mso-position-vertical-relative:text;mso-width-percent:0;mso-width-relative:margin;v-text-anchor:top" o:gfxdata="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" fillcolor="white [3201]" strokeweight=".5pt">
                 <v:textbox>
@@ -3299,7 +3452,7 @@
               </wp:anchor>
             </w:drawing>
           </mc:Choice>
-          <mc:Fallback>
+          <mc:Fallback xmlns:w16cid="http://schemas.microsoft.com/office/word/2016/wordml/cid" xmlns:am3d="http://schemas.microsoft.com/office/drawing/2017/model3d" xmlns:aink="http://schemas.microsoft.com/office/drawing/2016/ink" xmlns:cx8="http://schemas.microsoft.com/office/drawing/2016/5/14/chartex" xmlns:cx7="http://schemas.microsoft.com/office/drawing/2016/5/13/chartex" xmlns:cx6="http://schemas.microsoft.com/office/drawing/2016/5/12/chartex" xmlns:cx5="http://schemas.microsoft.com/office/drawing/2016/5/11/chartex" xmlns:cx4="http://schemas.microsoft.com/office/drawing/2016/5/10/chartex" xmlns:cx3="http://schemas.microsoft.com/office/drawing/2016/5/9/chartex" xmlns:cx2="http://schemas.microsoft.com/office/drawing/2015/10/21/chartex">
             <w:pict>
               <v:shape w14:anchorId="4155C60A" id="Gerade Verbindung mit Pfeil 14" o:spid="_x0000_s1026" type="#_x0000_t32" style="position:absolute;margin-left:103.15pt;margin-top:63.45pt;width:153.8pt;height:24.2pt;flip:x y;z-index:251666432;visibility:visible;mso-wrap-style:square;mso-width-percent:0;mso-height-percent:0;mso-wrap-distance-left:9pt;mso-wrap-distance-top:0;mso-wrap-distance-right:9pt;mso-wrap-distance-bottom:0;mso-position-horizontal:absolute;mso-position-horizontal-relative:text;mso-position-vertical:absolute;mso-position-vertical-relative:text;mso-width-percent:0;mso-height-percent:0;mso-width-relative:margin;mso-height-relative:margin" o:gfxdata="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" strokecolor="#0f6fc6 [3204]" strokeweight="3pt">
                 <v:stroke endarrow="block"/>
@@ -3374,7 +3527,7 @@
               </wp:anchor>
             </w:drawing>
           </mc:Choice>
-          <mc:Fallback>
+          <mc:Fallback xmlns:w16cid="http://schemas.microsoft.com/office/word/2016/wordml/cid" xmlns:am3d="http://schemas.microsoft.com/office/drawing/2017/model3d" xmlns:aink="http://schemas.microsoft.com/office/drawing/2016/ink" xmlns:cx8="http://schemas.microsoft.com/office/drawing/2016/5/14/chartex" xmlns:cx7="http://schemas.microsoft.com/office/drawing/2016/5/13/chartex" xmlns:cx6="http://schemas.microsoft.com/office/drawing/2016/5/12/chartex" xmlns:cx5="http://schemas.microsoft.com/office/drawing/2016/5/11/chartex" xmlns:cx4="http://schemas.microsoft.com/office/drawing/2016/5/10/chartex" xmlns:cx3="http://schemas.microsoft.com/office/drawing/2016/5/9/chartex" xmlns:cx2="http://schemas.microsoft.com/office/drawing/2015/10/21/chartex">
             <w:pict>
               <v:shape w14:anchorId="080F7262" id="Textfeld 17" o:spid="_x0000_s1029" type="#_x0000_t202" style="position:absolute;margin-left:262.6pt;margin-top:25.95pt;width:32.25pt;height:24.2pt;z-index:251671552;visibility:visible;mso-wrap-style:square;mso-width-percent:0;mso-wrap-distance-left:9pt;mso-wrap-distance-top:0;mso-wrap-distance-right:9pt;mso-wrap-distance-bottom:0;mso-position-horizontal:absolute;mso-position-horizontal-relative:text;mso-position-vertical:absolute;mso-position-vertical-relative:text;mso-width-percent:0;mso-width-relative:margin;v-text-anchor:top" o:gfxdata="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" fillcolor="white [3201]" strokeweight=".5pt">
                 <v:textbox>
@@ -3454,7 +3607,7 @@
               </wp:anchor>
             </w:drawing>
           </mc:Choice>
-          <mc:Fallback>
+          <mc:Fallback xmlns:w16cid="http://schemas.microsoft.com/office/word/2016/wordml/cid" xmlns:am3d="http://schemas.microsoft.com/office/drawing/2017/model3d" xmlns:aink="http://schemas.microsoft.com/office/drawing/2016/ink" xmlns:cx8="http://schemas.microsoft.com/office/drawing/2016/5/14/chartex" xmlns:cx7="http://schemas.microsoft.com/office/drawing/2016/5/13/chartex" xmlns:cx6="http://schemas.microsoft.com/office/drawing/2016/5/12/chartex" xmlns:cx5="http://schemas.microsoft.com/office/drawing/2016/5/11/chartex" xmlns:cx4="http://schemas.microsoft.com/office/drawing/2016/5/10/chartex" xmlns:cx3="http://schemas.microsoft.com/office/drawing/2016/5/9/chartex" xmlns:cx2="http://schemas.microsoft.com/office/drawing/2015/10/21/chartex">
             <w:pict>
               <v:shape w14:anchorId="2A3A6C8B" id="Gerade Verbindung mit Pfeil 13" o:spid="_x0000_s1026" type="#_x0000_t32" style="position:absolute;margin-left:134.15pt;margin-top:36.95pt;width:124.95pt;height:14.95pt;flip:x;z-index:251664384;visibility:visible;mso-wrap-style:square;mso-width-percent:0;mso-height-percent:0;mso-wrap-distance-left:9pt;mso-wrap-distance-top:0;mso-wrap-distance-right:9pt;mso-wrap-distance-bottom:0;mso-position-horizontal:absolute;mso-position-horizontal-relative:text;mso-position-vertical:absolute;mso-position-vertical-relative:text;mso-width-percent:0;mso-height-percent:0;mso-width-relative:margin;mso-height-relative:margin" o:gfxdata="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" strokecolor="#0f6fc6 [3204]" strokeweight="3pt">
                 <v:stroke endarrow="block"/>
@@ -3625,40 +3778,19 @@
     </w:p>
     <w:p>
       <w:pPr>
-        <w:pStyle w:val="berschrift3"/>
-      </w:pPr>
-      <w:bookmarkStart w:id="7" w:name="_Toc487094871"/>
+        <w:pStyle w:val="berschrift2"/>
+      </w:pPr>
+      <w:bookmarkStart w:id="23" w:name="_Toc498510155"/>
       <w:r>
         <w:lastRenderedPageBreak/>
         <w:t>Code</w:t>
       </w:r>
-      <w:bookmarkEnd w:id="7"/>
+      <w:bookmarkEnd w:id="23"/>
     </w:p>
     <w:p>
-      <w:pPr>
-        <w:pStyle w:val="berschrift2"/>
-      </w:pPr>
-      <w:bookmarkStart w:id="8" w:name="_Toc487094876"/>
-      <w:r>
-        <w:t>DTA</w:t>
-      </w:r>
-      <w:r>
-        <w:t xml:space="preserve"> Setup</w:t>
-      </w:r>
-      <w:bookmarkEnd w:id="8"/>
+      <w:bookmarkStart w:id="24" w:name="_GoBack"/>
+      <w:bookmarkEnd w:id="24"/>
     </w:p>
-    <w:p>
-      <w:r>
-        <w:t>Hier werden Angaben zu</w:t>
-      </w:r>
-      <w:r>
-        <w:t>m Zahlungspflichtigen hinterlegt</w:t>
-      </w:r>
-      <w:r>
-        <w:t>, welche dann von der Schnittstelle abgefragt werden. Zudem kann man definieren wo das Dokument gespeichert werden soll und wie es heissen soll.</w:t>
-      </w:r>
-    </w:p>
-    <w:p/>
     <w:sectPr>
       <w:footerReference w:type="default" r:id="rId13"/>
       <w:headerReference w:type="first" r:id="rId14"/>
@@ -3773,7 +3905,7 @@
             </wp:anchor>
           </w:drawing>
         </mc:Choice>
-        <mc:Fallback>
+        <mc:Fallback xmlns:w16cid="http://schemas.microsoft.com/office/word/2016/wordml/cid" xmlns:am3d="http://schemas.microsoft.com/office/drawing/2017/model3d" xmlns:aink="http://schemas.microsoft.com/office/drawing/2016/ink" xmlns:cx8="http://schemas.microsoft.com/office/drawing/2016/5/14/chartex" xmlns:cx7="http://schemas.microsoft.com/office/drawing/2016/5/13/chartex" xmlns:cx6="http://schemas.microsoft.com/office/drawing/2016/5/12/chartex" xmlns:cx5="http://schemas.microsoft.com/office/drawing/2016/5/11/chartex" xmlns:cx4="http://schemas.microsoft.com/office/drawing/2016/5/10/chartex" xmlns:cx3="http://schemas.microsoft.com/office/drawing/2016/5/9/chartex" xmlns:cx2="http://schemas.microsoft.com/office/drawing/2015/10/21/chartex">
           <w:pict>
             <v:line w14:anchorId="164DD837" id="Line 51" o:spid="_x0000_s1026" style="position:absolute;z-index:251658240;visibility:visible;mso-wrap-style:square;mso-width-percent:0;mso-height-percent:0;mso-wrap-distance-left:9pt;mso-wrap-distance-top:0;mso-wrap-distance-right:9pt;mso-wrap-distance-bottom:0;mso-position-horizontal:absolute;mso-position-horizontal-relative:text;mso-position-vertical:absolute;mso-position-vertical-relative:text;mso-width-percent:0;mso-height-percent:0;mso-width-relative:page;mso-height-relative:page" from="301.45pt,-2.1pt" to="301.45pt,18.35pt" o:gfxdata="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" strokecolor="#005ba0" strokeweight=".4pt"/>
           </w:pict>
@@ -3835,7 +3967,7 @@
         <w:rStyle w:val="Seitenzahl"/>
         <w:noProof/>
       </w:rPr>
-      <w:t>4</w:t>
+      <w:t>6</w:t>
     </w:r>
     <w:r>
       <w:rPr>
@@ -3872,7 +4004,7 @@
         <w:rStyle w:val="Seitenzahl"/>
         <w:noProof/>
       </w:rPr>
-      <w:t>5</w:t>
+      <w:t>7</w:t>
     </w:r>
     <w:r>
       <w:rPr>
@@ -3968,7 +4100,7 @@
             </wp:anchor>
           </w:drawing>
         </mc:Choice>
-        <mc:Fallback>
+        <mc:Fallback xmlns:w16cid="http://schemas.microsoft.com/office/word/2016/wordml/cid" xmlns:am3d="http://schemas.microsoft.com/office/drawing/2017/model3d" xmlns:aink="http://schemas.microsoft.com/office/drawing/2016/ink" xmlns:cx8="http://schemas.microsoft.com/office/drawing/2016/5/14/chartex" xmlns:cx7="http://schemas.microsoft.com/office/drawing/2016/5/13/chartex" xmlns:cx6="http://schemas.microsoft.com/office/drawing/2016/5/12/chartex" xmlns:cx5="http://schemas.microsoft.com/office/drawing/2016/5/11/chartex" xmlns:cx4="http://schemas.microsoft.com/office/drawing/2016/5/10/chartex" xmlns:cx3="http://schemas.microsoft.com/office/drawing/2016/5/9/chartex" xmlns:cx2="http://schemas.microsoft.com/office/drawing/2015/10/21/chartex">
           <w:pict>
             <v:line w14:anchorId="0BB59FF6" id="Line 55" o:spid="_x0000_s1026" style="position:absolute;z-index:251661312;visibility:visible;mso-wrap-style:square;mso-width-percent:0;mso-height-percent:0;mso-wrap-distance-left:9pt;mso-wrap-distance-top:0;mso-wrap-distance-right:9pt;mso-wrap-distance-bottom:0;mso-position-horizontal:absolute;mso-position-horizontal-relative:text;mso-position-vertical:absolute;mso-position-vertical-relative:text;mso-width-percent:0;mso-height-percent:0;mso-width-relative:page;mso-height-relative:page" from="347.9pt,-1.15pt" to="347.9pt,20.25pt" o:gfxdata="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" strokecolor="#1c60aa" strokeweight=".5pt"/>
           </w:pict>
@@ -4192,7 +4324,7 @@
             </wp:anchor>
           </w:drawing>
         </mc:Choice>
-        <mc:Fallback>
+        <mc:Fallback xmlns:w16cid="http://schemas.microsoft.com/office/word/2016/wordml/cid" xmlns:am3d="http://schemas.microsoft.com/office/drawing/2017/model3d" xmlns:aink="http://schemas.microsoft.com/office/drawing/2016/ink" xmlns:cx8="http://schemas.microsoft.com/office/drawing/2016/5/14/chartex" xmlns:cx7="http://schemas.microsoft.com/office/drawing/2016/5/13/chartex" xmlns:cx6="http://schemas.microsoft.com/office/drawing/2016/5/12/chartex" xmlns:cx5="http://schemas.microsoft.com/office/drawing/2016/5/11/chartex" xmlns:cx4="http://schemas.microsoft.com/office/drawing/2016/5/10/chartex" xmlns:cx3="http://schemas.microsoft.com/office/drawing/2016/5/9/chartex" xmlns:cx2="http://schemas.microsoft.com/office/drawing/2015/10/21/chartex">
           <w:pict>
             <v:line w14:anchorId="4BE1FEE9" id="Line 53" o:spid="_x0000_s1026" style="position:absolute;z-index:251659264;visibility:visible;mso-wrap-style:square;mso-width-percent:0;mso-height-percent:0;mso-wrap-distance-left:9pt;mso-wrap-distance-top:0;mso-wrap-distance-right:9pt;mso-wrap-distance-bottom:0;mso-position-horizontal:absolute;mso-position-horizontal-relative:text;mso-position-vertical:absolute;mso-position-vertical-relative:text;mso-width-percent:0;mso-height-percent:0;mso-width-relative:page;mso-height-relative:page" from="301.5pt,63.1pt" to="301.5pt,83.55pt" o:gfxdata="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" strokecolor="#005ba0" strokeweight=".4pt"/>
           </w:pict>
@@ -4334,13 +4466,13 @@
             </wp:anchor>
           </w:drawing>
         </mc:Choice>
-        <mc:Fallback>
+        <mc:Fallback xmlns:w16cid="http://schemas.microsoft.com/office/word/2016/wordml/cid" xmlns:am3d="http://schemas.microsoft.com/office/drawing/2017/model3d" xmlns:aink="http://schemas.microsoft.com/office/drawing/2016/ink" xmlns:cx8="http://schemas.microsoft.com/office/drawing/2016/5/14/chartex" xmlns:cx7="http://schemas.microsoft.com/office/drawing/2016/5/13/chartex" xmlns:cx6="http://schemas.microsoft.com/office/drawing/2016/5/12/chartex" xmlns:cx5="http://schemas.microsoft.com/office/drawing/2016/5/11/chartex" xmlns:cx4="http://schemas.microsoft.com/office/drawing/2016/5/10/chartex" xmlns:cx3="http://schemas.microsoft.com/office/drawing/2016/5/9/chartex" xmlns:cx2="http://schemas.microsoft.com/office/drawing/2015/10/21/chartex">
           <w:pict>
             <v:shapetype w14:anchorId="7D15E662" id="_x0000_t202" coordsize="21600,21600" o:spt="202" path="m,l,21600r21600,l21600,xe">
               <v:stroke joinstyle="miter"/>
               <v:path gradientshapeok="t" o:connecttype="rect"/>
             </v:shapetype>
-            <v:shape id="Text Box 24" o:spid="_x0000_s1039" type="#_x0000_t202" style="position:absolute;margin-left:294pt;margin-top:59.4pt;width:156.75pt;height:53.05pt;z-index:251657216;visibility:visible;mso-wrap-style:none;mso-width-percent:0;mso-height-percent:0;mso-wrap-distance-left:9pt;mso-wrap-distance-top:0;mso-wrap-distance-right:9pt;mso-wrap-distance-bottom:0;mso-position-horizontal:absolute;mso-position-horizontal-relative:text;mso-position-vertical:absolute;mso-position-vertical-relative:text;mso-width-percent:0;mso-height-percent:0;mso-width-relative:page;mso-height-relative:page;v-text-anchor:top" o:gfxdata="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" filled="f" stroked="f">
+            <v:shape id="Text Box 24" o:spid="_x0000_s1030" type="#_x0000_t202" style="position:absolute;margin-left:294pt;margin-top:59.4pt;width:156.75pt;height:53.05pt;z-index:251657216;visibility:visible;mso-wrap-style:none;mso-width-percent:0;mso-height-percent:0;mso-wrap-distance-left:9pt;mso-wrap-distance-top:0;mso-wrap-distance-right:9pt;mso-wrap-distance-bottom:0;mso-position-horizontal:absolute;mso-position-horizontal-relative:text;mso-position-vertical:absolute;mso-position-vertical-relative:text;mso-width-percent:0;mso-height-percent:0;mso-width-relative:page;mso-height-relative:page;v-text-anchor:top" o:gfxdata="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" filled="f" stroked="f">
               <v:textbox>
                 <w:txbxContent>
                   <w:p>
@@ -4548,9 +4680,9 @@
             </wp:anchor>
           </w:drawing>
         </mc:Choice>
-        <mc:Fallback>
+        <mc:Fallback xmlns:w16cid="http://schemas.microsoft.com/office/word/2016/wordml/cid" xmlns:am3d="http://schemas.microsoft.com/office/drawing/2017/model3d" xmlns:aink="http://schemas.microsoft.com/office/drawing/2016/ink" xmlns:cx8="http://schemas.microsoft.com/office/drawing/2016/5/14/chartex" xmlns:cx7="http://schemas.microsoft.com/office/drawing/2016/5/13/chartex" xmlns:cx6="http://schemas.microsoft.com/office/drawing/2016/5/12/chartex" xmlns:cx5="http://schemas.microsoft.com/office/drawing/2016/5/11/chartex" xmlns:cx4="http://schemas.microsoft.com/office/drawing/2016/5/10/chartex" xmlns:cx3="http://schemas.microsoft.com/office/drawing/2016/5/9/chartex" xmlns:cx2="http://schemas.microsoft.com/office/drawing/2015/10/21/chartex">
           <w:pict>
-            <v:shape w14:anchorId="0B36B962" id="Text Box 25" o:spid="_x0000_s1040" type="#_x0000_t202" style="position:absolute;margin-left:-1.05pt;margin-top:3.35pt;width:217.2pt;height:149.65pt;z-index:251656192;visibility:visible;mso-wrap-style:square;mso-width-percent:0;mso-height-percent:0;mso-wrap-distance-left:9pt;mso-wrap-distance-top:0;mso-wrap-distance-right:9pt;mso-wrap-distance-bottom:0;mso-position-horizontal:absolute;mso-position-horizontal-relative:text;mso-position-vertical:absolute;mso-position-vertical-relative:text;mso-width-percent:0;mso-height-percent:0;mso-width-relative:page;mso-height-relative:page;v-text-anchor:top" o:gfxdata="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" filled="f" fillcolor="#ffc" stroked="f">
+            <v:shape w14:anchorId="0B36B962" id="Text Box 25" o:spid="_x0000_s1031" type="#_x0000_t202" style="position:absolute;margin-left:-1.05pt;margin-top:3.35pt;width:217.2pt;height:149.65pt;z-index:251656192;visibility:visible;mso-wrap-style:square;mso-width-percent:0;mso-height-percent:0;mso-wrap-distance-left:9pt;mso-wrap-distance-top:0;mso-wrap-distance-right:9pt;mso-wrap-distance-bottom:0;mso-position-horizontal:absolute;mso-position-horizontal-relative:text;mso-position-vertical:absolute;mso-position-vertical-relative:text;mso-width-percent:0;mso-height-percent:0;mso-width-relative:page;mso-height-relative:page;v-text-anchor:top" o:gfxdata="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" filled="f" fillcolor="#ffc" stroked="f">
               <v:textbox>
                 <w:txbxContent>
                   <w:p>
@@ -4708,9 +4840,9 @@
             </wp:anchor>
           </w:drawing>
         </mc:Choice>
-        <mc:Fallback>
+        <mc:Fallback xmlns:w16cid="http://schemas.microsoft.com/office/word/2016/wordml/cid" xmlns:am3d="http://schemas.microsoft.com/office/drawing/2017/model3d" xmlns:aink="http://schemas.microsoft.com/office/drawing/2016/ink" xmlns:cx8="http://schemas.microsoft.com/office/drawing/2016/5/14/chartex" xmlns:cx7="http://schemas.microsoft.com/office/drawing/2016/5/13/chartex" xmlns:cx6="http://schemas.microsoft.com/office/drawing/2016/5/12/chartex" xmlns:cx5="http://schemas.microsoft.com/office/drawing/2016/5/11/chartex" xmlns:cx4="http://schemas.microsoft.com/office/drawing/2016/5/10/chartex" xmlns:cx3="http://schemas.microsoft.com/office/drawing/2016/5/9/chartex" xmlns:cx2="http://schemas.microsoft.com/office/drawing/2015/10/21/chartex">
           <w:pict>
-            <v:shape w14:anchorId="3F91B0D4" id="Text Box 21" o:spid="_x0000_s1041" type="#_x0000_t202" style="position:absolute;margin-left:0;margin-top:10.2pt;width:1in;height:98.45pt;z-index:251655168;visibility:visible;mso-wrap-style:square;mso-width-percent:0;mso-height-percent:0;mso-wrap-distance-left:9pt;mso-wrap-distance-top:0;mso-wrap-distance-right:9pt;mso-wrap-distance-bottom:0;mso-position-horizontal:absolute;mso-position-horizontal-relative:text;mso-position-vertical:absolute;mso-position-vertical-relative:text;mso-width-percent:0;mso-height-percent:0;mso-width-relative:page;mso-height-relative:page;v-text-anchor:top" o:gfxdata="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" filled="f" fillcolor="#ffc" stroked="f">
+            <v:shape w14:anchorId="3F91B0D4" id="Text Box 21" o:spid="_x0000_s1032" type="#_x0000_t202" style="position:absolute;margin-left:0;margin-top:10.2pt;width:1in;height:98.45pt;z-index:251655168;visibility:visible;mso-wrap-style:square;mso-width-percent:0;mso-height-percent:0;mso-wrap-distance-left:9pt;mso-wrap-distance-top:0;mso-wrap-distance-right:9pt;mso-wrap-distance-bottom:0;mso-position-horizontal:absolute;mso-position-horizontal-relative:text;mso-position-vertical:absolute;mso-position-vertical-relative:text;mso-width-percent:0;mso-height-percent:0;mso-width-relative:page;mso-height-relative:page;v-text-anchor:top" o:gfxdata="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" filled="f" fillcolor="#ffc" stroked="f">
               <v:textbox>
                 <w:txbxContent>
                   <w:p>
@@ -8109,6 +8241,119 @@
     </w:lvl>
   </w:abstractNum>
   <w:abstractNum w:abstractNumId="37" w15:restartNumberingAfterBreak="0">
+    <w:nsid w:val="56332327"/>
+    <w:multiLevelType w:val="hybridMultilevel"/>
+    <w:tmpl w:val="B13E1E44"/>
+    <w:lvl w:ilvl="0" w:tplc="08070001">
+      <w:start w:val="1"/>
+      <w:numFmt w:val="bullet"/>
+      <w:lvlText w:val=""/>
+      <w:lvlJc w:val="left"/>
+      <w:pPr>
+        <w:ind w:left="720" w:hanging="360"/>
+      </w:pPr>
+      <w:rPr>
+        <w:rFonts w:ascii="Symbol" w:hAnsi="Symbol" w:hint="default"/>
+      </w:rPr>
+    </w:lvl>
+    <w:lvl w:ilvl="1" w:tplc="08070003" w:tentative="1">
+      <w:start w:val="1"/>
+      <w:numFmt w:val="bullet"/>
+      <w:lvlText w:val="o"/>
+      <w:lvlJc w:val="left"/>
+      <w:pPr>
+        <w:ind w:left="1440" w:hanging="360"/>
+      </w:pPr>
+      <w:rPr>
+        <w:rFonts w:ascii="Courier New" w:hAnsi="Courier New" w:cs="Courier New" w:hint="default"/>
+      </w:rPr>
+    </w:lvl>
+    <w:lvl w:ilvl="2" w:tplc="08070005" w:tentative="1">
+      <w:start w:val="1"/>
+      <w:numFmt w:val="bullet"/>
+      <w:lvlText w:val=""/>
+      <w:lvlJc w:val="left"/>
+      <w:pPr>
+        <w:ind w:left="2160" w:hanging="360"/>
+      </w:pPr>
+      <w:rPr>
+        <w:rFonts w:ascii="Wingdings" w:hAnsi="Wingdings" w:hint="default"/>
+      </w:rPr>
+    </w:lvl>
+    <w:lvl w:ilvl="3" w:tplc="08070001" w:tentative="1">
+      <w:start w:val="1"/>
+      <w:numFmt w:val="bullet"/>
+      <w:lvlText w:val=""/>
+      <w:lvlJc w:val="left"/>
+      <w:pPr>
+        <w:ind w:left="2880" w:hanging="360"/>
+      </w:pPr>
+      <w:rPr>
+        <w:rFonts w:ascii="Symbol" w:hAnsi="Symbol" w:hint="default"/>
+      </w:rPr>
+    </w:lvl>
+    <w:lvl w:ilvl="4" w:tplc="08070003" w:tentative="1">
+      <w:start w:val="1"/>
+      <w:numFmt w:val="bullet"/>
+      <w:lvlText w:val="o"/>
+      <w:lvlJc w:val="left"/>
+      <w:pPr>
+        <w:ind w:left="3600" w:hanging="360"/>
+      </w:pPr>
+      <w:rPr>
+        <w:rFonts w:ascii="Courier New" w:hAnsi="Courier New" w:cs="Courier New" w:hint="default"/>
+      </w:rPr>
+    </w:lvl>
+    <w:lvl w:ilvl="5" w:tplc="08070005" w:tentative="1">
+      <w:start w:val="1"/>
+      <w:numFmt w:val="bullet"/>
+      <w:lvlText w:val=""/>
+      <w:lvlJc w:val="left"/>
+      <w:pPr>
+        <w:ind w:left="4320" w:hanging="360"/>
+      </w:pPr>
+      <w:rPr>
+        <w:rFonts w:ascii="Wingdings" w:hAnsi="Wingdings" w:hint="default"/>
+      </w:rPr>
+    </w:lvl>
+    <w:lvl w:ilvl="6" w:tplc="08070001" w:tentative="1">
+      <w:start w:val="1"/>
+      <w:numFmt w:val="bullet"/>
+      <w:lvlText w:val=""/>
+      <w:lvlJc w:val="left"/>
+      <w:pPr>
+        <w:ind w:left="5040" w:hanging="360"/>
+      </w:pPr>
+      <w:rPr>
+        <w:rFonts w:ascii="Symbol" w:hAnsi="Symbol" w:hint="default"/>
+      </w:rPr>
+    </w:lvl>
+    <w:lvl w:ilvl="7" w:tplc="08070003" w:tentative="1">
+      <w:start w:val="1"/>
+      <w:numFmt w:val="bullet"/>
+      <w:lvlText w:val="o"/>
+      <w:lvlJc w:val="left"/>
+      <w:pPr>
+        <w:ind w:left="5760" w:hanging="360"/>
+      </w:pPr>
+      <w:rPr>
+        <w:rFonts w:ascii="Courier New" w:hAnsi="Courier New" w:cs="Courier New" w:hint="default"/>
+      </w:rPr>
+    </w:lvl>
+    <w:lvl w:ilvl="8" w:tplc="08070005" w:tentative="1">
+      <w:start w:val="1"/>
+      <w:numFmt w:val="bullet"/>
+      <w:lvlText w:val=""/>
+      <w:lvlJc w:val="left"/>
+      <w:pPr>
+        <w:ind w:left="6480" w:hanging="360"/>
+      </w:pPr>
+      <w:rPr>
+        <w:rFonts w:ascii="Wingdings" w:hAnsi="Wingdings" w:hint="default"/>
+      </w:rPr>
+    </w:lvl>
+  </w:abstractNum>
+  <w:abstractNum w:abstractNumId="38" w15:restartNumberingAfterBreak="0">
     <w:nsid w:val="65C16DEE"/>
     <w:multiLevelType w:val="multilevel"/>
     <w:tmpl w:val="08070023"/>
@@ -8223,7 +8468,7 @@
       </w:pPr>
     </w:lvl>
   </w:abstractNum>
-  <w:abstractNum w:abstractNumId="38" w15:restartNumberingAfterBreak="0">
+  <w:abstractNum w:abstractNumId="39" w15:restartNumberingAfterBreak="0">
     <w:nsid w:val="6849790B"/>
     <w:multiLevelType w:val="hybridMultilevel"/>
     <w:tmpl w:val="F224EE9A"/>
@@ -8309,7 +8554,7 @@
       </w:pPr>
     </w:lvl>
   </w:abstractNum>
-  <w:abstractNum w:abstractNumId="39" w15:restartNumberingAfterBreak="0">
+  <w:abstractNum w:abstractNumId="40" w15:restartNumberingAfterBreak="0">
     <w:nsid w:val="6BA7233C"/>
     <w:multiLevelType w:val="hybridMultilevel"/>
     <w:tmpl w:val="F314E66A"/>
@@ -8395,7 +8640,7 @@
       </w:pPr>
     </w:lvl>
   </w:abstractNum>
-  <w:abstractNum w:abstractNumId="40" w15:restartNumberingAfterBreak="0">
+  <w:abstractNum w:abstractNumId="41" w15:restartNumberingAfterBreak="0">
     <w:nsid w:val="6E6F6C6E"/>
     <w:multiLevelType w:val="hybridMultilevel"/>
     <w:tmpl w:val="17AC9484"/>
@@ -8481,7 +8726,7 @@
       </w:pPr>
     </w:lvl>
   </w:abstractNum>
-  <w:abstractNum w:abstractNumId="41" w15:restartNumberingAfterBreak="0">
+  <w:abstractNum w:abstractNumId="42" w15:restartNumberingAfterBreak="0">
     <w:nsid w:val="6F153B86"/>
     <w:multiLevelType w:val="hybridMultilevel"/>
     <w:tmpl w:val="26DAF1E4"/>
@@ -8594,7 +8839,7 @@
       </w:rPr>
     </w:lvl>
   </w:abstractNum>
-  <w:abstractNum w:abstractNumId="42" w15:restartNumberingAfterBreak="0">
+  <w:abstractNum w:abstractNumId="43" w15:restartNumberingAfterBreak="0">
     <w:nsid w:val="7246418B"/>
     <w:multiLevelType w:val="hybridMultilevel"/>
     <w:tmpl w:val="4FD4FDCC"/>
@@ -8680,7 +8925,7 @@
       </w:pPr>
     </w:lvl>
   </w:abstractNum>
-  <w:abstractNum w:abstractNumId="43" w15:restartNumberingAfterBreak="0">
+  <w:abstractNum w:abstractNumId="44" w15:restartNumberingAfterBreak="0">
     <w:nsid w:val="73B530F9"/>
     <w:multiLevelType w:val="hybridMultilevel"/>
     <w:tmpl w:val="DA5CBB8C"/>
@@ -8766,7 +9011,7 @@
       </w:pPr>
     </w:lvl>
   </w:abstractNum>
-  <w:abstractNum w:abstractNumId="44" w15:restartNumberingAfterBreak="0">
+  <w:abstractNum w:abstractNumId="45" w15:restartNumberingAfterBreak="0">
     <w:nsid w:val="77B53524"/>
     <w:multiLevelType w:val="hybridMultilevel"/>
     <w:tmpl w:val="3A764466"/>
@@ -8855,7 +9100,7 @@
       </w:pPr>
     </w:lvl>
   </w:abstractNum>
-  <w:abstractNum w:abstractNumId="45" w15:restartNumberingAfterBreak="0">
+  <w:abstractNum w:abstractNumId="46" w15:restartNumberingAfterBreak="0">
     <w:nsid w:val="7A3A57F9"/>
     <w:multiLevelType w:val="hybridMultilevel"/>
     <w:tmpl w:val="677A333C"/>
@@ -8869,6 +9114,230 @@
       </w:pPr>
       <w:rPr>
         <w:rFonts w:ascii="Symbol" w:hAnsi="Symbol" w:hint="default"/>
+      </w:rPr>
+    </w:lvl>
+    <w:lvl w:ilvl="1" w:tplc="08070003" w:tentative="1">
+      <w:start w:val="1"/>
+      <w:numFmt w:val="bullet"/>
+      <w:lvlText w:val="o"/>
+      <w:lvlJc w:val="left"/>
+      <w:pPr>
+        <w:ind w:left="1440" w:hanging="360"/>
+      </w:pPr>
+      <w:rPr>
+        <w:rFonts w:ascii="Courier New" w:hAnsi="Courier New" w:cs="Courier New" w:hint="default"/>
+      </w:rPr>
+    </w:lvl>
+    <w:lvl w:ilvl="2" w:tplc="08070005" w:tentative="1">
+      <w:start w:val="1"/>
+      <w:numFmt w:val="bullet"/>
+      <w:lvlText w:val=""/>
+      <w:lvlJc w:val="left"/>
+      <w:pPr>
+        <w:ind w:left="2160" w:hanging="360"/>
+      </w:pPr>
+      <w:rPr>
+        <w:rFonts w:ascii="Wingdings" w:hAnsi="Wingdings" w:hint="default"/>
+      </w:rPr>
+    </w:lvl>
+    <w:lvl w:ilvl="3" w:tplc="08070001" w:tentative="1">
+      <w:start w:val="1"/>
+      <w:numFmt w:val="bullet"/>
+      <w:lvlText w:val=""/>
+      <w:lvlJc w:val="left"/>
+      <w:pPr>
+        <w:ind w:left="2880" w:hanging="360"/>
+      </w:pPr>
+      <w:rPr>
+        <w:rFonts w:ascii="Symbol" w:hAnsi="Symbol" w:hint="default"/>
+      </w:rPr>
+    </w:lvl>
+    <w:lvl w:ilvl="4" w:tplc="08070003" w:tentative="1">
+      <w:start w:val="1"/>
+      <w:numFmt w:val="bullet"/>
+      <w:lvlText w:val="o"/>
+      <w:lvlJc w:val="left"/>
+      <w:pPr>
+        <w:ind w:left="3600" w:hanging="360"/>
+      </w:pPr>
+      <w:rPr>
+        <w:rFonts w:ascii="Courier New" w:hAnsi="Courier New" w:cs="Courier New" w:hint="default"/>
+      </w:rPr>
+    </w:lvl>
+    <w:lvl w:ilvl="5" w:tplc="08070005" w:tentative="1">
+      <w:start w:val="1"/>
+      <w:numFmt w:val="bullet"/>
+      <w:lvlText w:val=""/>
+      <w:lvlJc w:val="left"/>
+      <w:pPr>
+        <w:ind w:left="4320" w:hanging="360"/>
+      </w:pPr>
+      <w:rPr>
+        <w:rFonts w:ascii="Wingdings" w:hAnsi="Wingdings" w:hint="default"/>
+      </w:rPr>
+    </w:lvl>
+    <w:lvl w:ilvl="6" w:tplc="08070001" w:tentative="1">
+      <w:start w:val="1"/>
+      <w:numFmt w:val="bullet"/>
+      <w:lvlText w:val=""/>
+      <w:lvlJc w:val="left"/>
+      <w:pPr>
+        <w:ind w:left="5040" w:hanging="360"/>
+      </w:pPr>
+      <w:rPr>
+        <w:rFonts w:ascii="Symbol" w:hAnsi="Symbol" w:hint="default"/>
+      </w:rPr>
+    </w:lvl>
+    <w:lvl w:ilvl="7" w:tplc="08070003" w:tentative="1">
+      <w:start w:val="1"/>
+      <w:numFmt w:val="bullet"/>
+      <w:lvlText w:val="o"/>
+      <w:lvlJc w:val="left"/>
+      <w:pPr>
+        <w:ind w:left="5760" w:hanging="360"/>
+      </w:pPr>
+      <w:rPr>
+        <w:rFonts w:ascii="Courier New" w:hAnsi="Courier New" w:cs="Courier New" w:hint="default"/>
+      </w:rPr>
+    </w:lvl>
+    <w:lvl w:ilvl="8" w:tplc="08070005" w:tentative="1">
+      <w:start w:val="1"/>
+      <w:numFmt w:val="bullet"/>
+      <w:lvlText w:val=""/>
+      <w:lvlJc w:val="left"/>
+      <w:pPr>
+        <w:ind w:left="6480" w:hanging="360"/>
+      </w:pPr>
+      <w:rPr>
+        <w:rFonts w:ascii="Wingdings" w:hAnsi="Wingdings" w:hint="default"/>
+      </w:rPr>
+    </w:lvl>
+  </w:abstractNum>
+  <w:abstractNum w:abstractNumId="47" w15:restartNumberingAfterBreak="0">
+    <w:nsid w:val="7A6725DC"/>
+    <w:multiLevelType w:val="hybridMultilevel"/>
+    <w:tmpl w:val="F2320BB6"/>
+    <w:lvl w:ilvl="0" w:tplc="50867EB8">
+      <w:numFmt w:val="bullet"/>
+      <w:lvlText w:val="-"/>
+      <w:lvlJc w:val="left"/>
+      <w:pPr>
+        <w:ind w:left="720" w:hanging="360"/>
+      </w:pPr>
+      <w:rPr>
+        <w:rFonts w:ascii="NimbusSanNovTOTMed" w:eastAsia="MS Mincho" w:hAnsi="NimbusSanNovTOTMed" w:cs="Times New Roman" w:hint="default"/>
+      </w:rPr>
+    </w:lvl>
+    <w:lvl w:ilvl="1" w:tplc="08070003">
+      <w:start w:val="1"/>
+      <w:numFmt w:val="bullet"/>
+      <w:lvlText w:val="o"/>
+      <w:lvlJc w:val="left"/>
+      <w:pPr>
+        <w:ind w:left="1440" w:hanging="360"/>
+      </w:pPr>
+      <w:rPr>
+        <w:rFonts w:ascii="Courier New" w:hAnsi="Courier New" w:cs="Courier New" w:hint="default"/>
+      </w:rPr>
+    </w:lvl>
+    <w:lvl w:ilvl="2" w:tplc="08070005" w:tentative="1">
+      <w:start w:val="1"/>
+      <w:numFmt w:val="bullet"/>
+      <w:lvlText w:val=""/>
+      <w:lvlJc w:val="left"/>
+      <w:pPr>
+        <w:ind w:left="2160" w:hanging="360"/>
+      </w:pPr>
+      <w:rPr>
+        <w:rFonts w:ascii="Wingdings" w:hAnsi="Wingdings" w:hint="default"/>
+      </w:rPr>
+    </w:lvl>
+    <w:lvl w:ilvl="3" w:tplc="08070001" w:tentative="1">
+      <w:start w:val="1"/>
+      <w:numFmt w:val="bullet"/>
+      <w:lvlText w:val=""/>
+      <w:lvlJc w:val="left"/>
+      <w:pPr>
+        <w:ind w:left="2880" w:hanging="360"/>
+      </w:pPr>
+      <w:rPr>
+        <w:rFonts w:ascii="Symbol" w:hAnsi="Symbol" w:hint="default"/>
+      </w:rPr>
+    </w:lvl>
+    <w:lvl w:ilvl="4" w:tplc="08070003" w:tentative="1">
+      <w:start w:val="1"/>
+      <w:numFmt w:val="bullet"/>
+      <w:lvlText w:val="o"/>
+      <w:lvlJc w:val="left"/>
+      <w:pPr>
+        <w:ind w:left="3600" w:hanging="360"/>
+      </w:pPr>
+      <w:rPr>
+        <w:rFonts w:ascii="Courier New" w:hAnsi="Courier New" w:cs="Courier New" w:hint="default"/>
+      </w:rPr>
+    </w:lvl>
+    <w:lvl w:ilvl="5" w:tplc="08070005" w:tentative="1">
+      <w:start w:val="1"/>
+      <w:numFmt w:val="bullet"/>
+      <w:lvlText w:val=""/>
+      <w:lvlJc w:val="left"/>
+      <w:pPr>
+        <w:ind w:left="4320" w:hanging="360"/>
+      </w:pPr>
+      <w:rPr>
+        <w:rFonts w:ascii="Wingdings" w:hAnsi="Wingdings" w:hint="default"/>
+      </w:rPr>
+    </w:lvl>
+    <w:lvl w:ilvl="6" w:tplc="08070001" w:tentative="1">
+      <w:start w:val="1"/>
+      <w:numFmt w:val="bullet"/>
+      <w:lvlText w:val=""/>
+      <w:lvlJc w:val="left"/>
+      <w:pPr>
+        <w:ind w:left="5040" w:hanging="360"/>
+      </w:pPr>
+      <w:rPr>
+        <w:rFonts w:ascii="Symbol" w:hAnsi="Symbol" w:hint="default"/>
+      </w:rPr>
+    </w:lvl>
+    <w:lvl w:ilvl="7" w:tplc="08070003" w:tentative="1">
+      <w:start w:val="1"/>
+      <w:numFmt w:val="bullet"/>
+      <w:lvlText w:val="o"/>
+      <w:lvlJc w:val="left"/>
+      <w:pPr>
+        <w:ind w:left="5760" w:hanging="360"/>
+      </w:pPr>
+      <w:rPr>
+        <w:rFonts w:ascii="Courier New" w:hAnsi="Courier New" w:cs="Courier New" w:hint="default"/>
+      </w:rPr>
+    </w:lvl>
+    <w:lvl w:ilvl="8" w:tplc="08070005" w:tentative="1">
+      <w:start w:val="1"/>
+      <w:numFmt w:val="bullet"/>
+      <w:lvlText w:val=""/>
+      <w:lvlJc w:val="left"/>
+      <w:pPr>
+        <w:ind w:left="6480" w:hanging="360"/>
+      </w:pPr>
+      <w:rPr>
+        <w:rFonts w:ascii="Wingdings" w:hAnsi="Wingdings" w:hint="default"/>
+      </w:rPr>
+    </w:lvl>
+  </w:abstractNum>
+  <w:abstractNum w:abstractNumId="48" w15:restartNumberingAfterBreak="0">
+    <w:nsid w:val="7C756010"/>
+    <w:multiLevelType w:val="hybridMultilevel"/>
+    <w:tmpl w:val="A46682DC"/>
+    <w:lvl w:ilvl="0" w:tplc="CF162E68">
+      <w:numFmt w:val="bullet"/>
+      <w:lvlText w:val="-"/>
+      <w:lvlJc w:val="left"/>
+      <w:pPr>
+        <w:ind w:left="720" w:hanging="360"/>
+      </w:pPr>
+      <w:rPr>
+        <w:rFonts w:ascii="NimbusSanNovTOTMed" w:eastAsia="MS Mincho" w:hAnsi="NimbusSanNovTOTMed" w:cs="Times New Roman" w:hint="default"/>
       </w:rPr>
     </w:lvl>
     <w:lvl w:ilvl="1" w:tplc="08070003" w:tentative="1">
@@ -8978,7 +9447,7 @@
     <w:abstractNumId w:val="35"/>
   </w:num>
   <w:num w:numId="4">
-    <w:abstractNumId w:val="37"/>
+    <w:abstractNumId w:val="38"/>
   </w:num>
   <w:num w:numId="5">
     <w:abstractNumId w:val="20"/>
@@ -9038,19 +9507,19 @@
     <w:abstractNumId w:val="12"/>
   </w:num>
   <w:num w:numId="24">
-    <w:abstractNumId w:val="39"/>
+    <w:abstractNumId w:val="40"/>
   </w:num>
   <w:num w:numId="25">
-    <w:abstractNumId w:val="43"/>
+    <w:abstractNumId w:val="44"/>
   </w:num>
   <w:num w:numId="26">
     <w:abstractNumId w:val="23"/>
   </w:num>
   <w:num w:numId="27">
-    <w:abstractNumId w:val="44"/>
+    <w:abstractNumId w:val="45"/>
   </w:num>
   <w:num w:numId="28">
-    <w:abstractNumId w:val="42"/>
+    <w:abstractNumId w:val="43"/>
   </w:num>
   <w:num w:numId="29">
     <w:abstractNumId w:val="36"/>
@@ -9065,16 +9534,16 @@
     <w:abstractNumId w:val="9"/>
   </w:num>
   <w:num w:numId="33">
-    <w:abstractNumId w:val="45"/>
+    <w:abstractNumId w:val="46"/>
   </w:num>
   <w:num w:numId="34">
-    <w:abstractNumId w:val="40"/>
+    <w:abstractNumId w:val="41"/>
   </w:num>
   <w:num w:numId="35">
     <w:abstractNumId w:val="16"/>
   </w:num>
   <w:num w:numId="36">
-    <w:abstractNumId w:val="41"/>
+    <w:abstractNumId w:val="42"/>
   </w:num>
   <w:num w:numId="37">
     <w:abstractNumId w:val="19"/>
@@ -9107,7 +9576,16 @@
     <w:abstractNumId w:val="31"/>
   </w:num>
   <w:num w:numId="47">
-    <w:abstractNumId w:val="38"/>
+    <w:abstractNumId w:val="39"/>
+  </w:num>
+  <w:num w:numId="48">
+    <w:abstractNumId w:val="37"/>
+  </w:num>
+  <w:num w:numId="49">
+    <w:abstractNumId w:val="48"/>
+  </w:num>
+  <w:num w:numId="50">
+    <w:abstractNumId w:val="47"/>
   </w:num>
   <w:numIdMacAtCleanup w:val="27"/>
 </w:numbering>
@@ -16528,18 +17006,18 @@
 </file>
 
 <file path=customXml/item1.xml><?xml version="1.0" encoding="utf-8"?>
-<p:properties xmlns:p="http://schemas.microsoft.com/office/2006/metadata/properties" xmlns:xsi="http://www.w3.org/2001/XMLSchema-instance">
-  <documentManagement/>
-</p:properties>
-</file>
-
-<file path=customXml/item2.xml><?xml version="1.0" encoding="utf-8"?>
 <?mso-contentType ?>
 <FormTemplates xmlns="http://schemas.microsoft.com/sharepoint/v3/contenttype/forms">
   <Display>DocumentLibraryForm</Display>
   <Edit>DocumentLibraryForm</Edit>
   <New>DocumentLibraryForm</New>
 </FormTemplates>
+</file>
+
+<file path=customXml/item2.xml><?xml version="1.0" encoding="utf-8"?>
+<p:properties xmlns:p="http://schemas.microsoft.com/office/2006/metadata/properties" xmlns:xsi="http://www.w3.org/2001/XMLSchema-instance">
+  <documentManagement/>
+</p:properties>
 </file>
 
 <file path=customXml/item3.xml><?xml version="1.0" encoding="utf-8"?>
@@ -16596,23 +17074,17 @@
 </file>
 
 <file path=customXml/itemProps1.xml><?xml version="1.0" encoding="utf-8"?>
-<ds:datastoreItem xmlns:ds="http://schemas.openxmlformats.org/officeDocument/2006/customXml" ds:itemID="{032514BA-CF4F-4F82-9C29-5ACB7E6BE0C9}">
+<ds:datastoreItem xmlns:ds="http://schemas.openxmlformats.org/officeDocument/2006/customXml" ds:itemID="{7F71B7A3-1980-4D39-B8CF-9603BB9B1284}">
   <ds:schemaRefs>
-    <ds:schemaRef ds:uri="http://purl.org/dc/terms/"/>
-    <ds:schemaRef ds:uri="http://schemas.openxmlformats.org/package/2006/metadata/core-properties"/>
-    <ds:schemaRef ds:uri="http://schemas.microsoft.com/office/2006/documentManagement/types"/>
-    <ds:schemaRef ds:uri="http://purl.org/dc/dcmitype/"/>
-    <ds:schemaRef ds:uri="http://purl.org/dc/elements/1.1/"/>
-    <ds:schemaRef ds:uri="http://schemas.microsoft.com/office/2006/metadata/properties"/>
-    <ds:schemaRef ds:uri="http://www.w3.org/XML/1998/namespace"/>
+    <ds:schemaRef ds:uri="http://schemas.microsoft.com/sharepoint/v3/contenttype/forms"/>
   </ds:schemaRefs>
 </ds:datastoreItem>
 </file>
 
 <file path=customXml/itemProps2.xml><?xml version="1.0" encoding="utf-8"?>
-<ds:datastoreItem xmlns:ds="http://schemas.openxmlformats.org/officeDocument/2006/customXml" ds:itemID="{7F71B7A3-1980-4D39-B8CF-9603BB9B1284}">
+<ds:datastoreItem xmlns:ds="http://schemas.openxmlformats.org/officeDocument/2006/customXml" ds:itemID="{032514BA-CF4F-4F82-9C29-5ACB7E6BE0C9}">
   <ds:schemaRefs>
-    <ds:schemaRef ds:uri="http://schemas.microsoft.com/sharepoint/v3/contenttype/forms"/>
+    <ds:schemaRef ds:uri="http://schemas.microsoft.com/office/2006/metadata/properties"/>
   </ds:schemaRefs>
 </ds:datastoreItem>
 </file>
@@ -16633,7 +17105,7 @@
 </file>
 
 <file path=customXml/itemProps4.xml><?xml version="1.0" encoding="utf-8"?>
-<ds:datastoreItem xmlns:ds="http://schemas.openxmlformats.org/officeDocument/2006/customXml" ds:itemID="{1EE7F6F2-743E-4D25-A36C-CA7FA9ABDFBB}">
+<ds:datastoreItem xmlns:ds="http://schemas.openxmlformats.org/officeDocument/2006/customXml" ds:itemID="{0C02D6ED-CCBD-44ED-9785-7D060A821940}">
   <ds:schemaRefs>
     <ds:schemaRef ds:uri="http://schemas.openxmlformats.org/officeDocument/2006/bibliography"/>
   </ds:schemaRefs>

</xml_diff>